<commit_message>
remove statement about other relief from statement of facts template
</commit_message>
<xml_diff>
--- a/docassemble/MLHPPOAndProposedOrder/data/templates/cc_395_statement_of_facts.docx
+++ b/docassemble/MLHPPOAndProposedOrder/data/templates/cc_395_statement_of_facts.docx
@@ -776,106 +776,6 @@
           <w:szCs w:val="20"/>
         </w:rPr>
         <w:t>I have reasonable apprehension of sexual assault because of the following: {{ potential_sexual_assault_exp }}</w:t>
-      </w:r>
-    </w:p>
-    <w:p>
-      <w:pPr>
-        <w:widowControl w:val="0"/>
-        <w:pBdr>
-          <w:top w:val="nil"/>
-          <w:left w:val="nil"/>
-          <w:bottom w:val="nil"/>
-          <w:right w:val="nil"/>
-          <w:between w:val="nil"/>
-        </w:pBdr>
-        <w:spacing w:line="240" w:lineRule="auto"/>
-        <w:ind w:left="332"/>
-        <w:rPr>
-          <w:color w:val="000000"/>
-          <w:sz w:val="20"/>
-          <w:szCs w:val="20"/>
-        </w:rPr>
-      </w:pPr>
-      <w:r>
-        <w:rPr>
-          <w:color w:val="000000"/>
-          <w:sz w:val="20"/>
-          <w:szCs w:val="20"/>
-        </w:rPr>
-        <w:t>{%p endif %}</w:t>
-      </w:r>
-    </w:p>
-    <w:p>
-      <w:pPr>
-        <w:widowControl w:val="0"/>
-        <w:pBdr>
-          <w:top w:val="nil"/>
-          <w:left w:val="nil"/>
-          <w:bottom w:val="nil"/>
-          <w:right w:val="nil"/>
-          <w:between w:val="nil"/>
-        </w:pBdr>
-        <w:spacing w:line="240" w:lineRule="auto"/>
-        <w:ind w:left="332"/>
-        <w:rPr>
-          <w:color w:val="000000"/>
-          <w:sz w:val="20"/>
-          <w:szCs w:val="20"/>
-        </w:rPr>
-      </w:pPr>
-      <w:r>
-        <w:rPr>
-          <w:color w:val="000000"/>
-          <w:sz w:val="20"/>
-          <w:szCs w:val="20"/>
-        </w:rPr>
-        <w:t>{%p if other_request_exp %}</w:t>
-      </w:r>
-    </w:p>
-    <w:p>
-      <w:pPr>
-        <w:widowControl w:val="0"/>
-        <w:pBdr>
-          <w:top w:val="nil"/>
-          <w:left w:val="nil"/>
-          <w:bottom w:val="nil"/>
-          <w:right w:val="nil"/>
-          <w:between w:val="nil"/>
-        </w:pBdr>
-        <w:spacing w:line="240" w:lineRule="auto"/>
-        <w:ind w:left="332"/>
-        <w:rPr>
-          <w:color w:val="000000"/>
-          <w:sz w:val="20"/>
-          <w:szCs w:val="20"/>
-        </w:rPr>
-      </w:pPr>
-    </w:p>
-    <w:p>
-      <w:pPr>
-        <w:widowControl w:val="0"/>
-        <w:pBdr>
-          <w:top w:val="nil"/>
-          <w:left w:val="nil"/>
-          <w:bottom w:val="nil"/>
-          <w:right w:val="nil"/>
-          <w:between w:val="nil"/>
-        </w:pBdr>
-        <w:spacing w:line="240" w:lineRule="auto"/>
-        <w:ind w:left="332"/>
-        <w:rPr>
-          <w:color w:val="000000"/>
-          <w:sz w:val="20"/>
-          <w:szCs w:val="20"/>
-        </w:rPr>
-      </w:pPr>
-      <w:r>
-        <w:rPr>
-          <w:color w:val="000000"/>
-          <w:sz w:val="20"/>
-          <w:szCs w:val="20"/>
-        </w:rPr>
-        <w:t>Other Prohibited Conduct (From E5 in Petition): {{ other_request_exp }}</w:t>
       </w:r>
     </w:p>
     <w:p>

</xml_diff>

<commit_message>
Only check reasonable fear box and provide explanation if respondent not convicted of SA
</commit_message>
<xml_diff>
--- a/docassemble/MLHPPOAndProposedOrder/data/templates/cc_395_statement_of_facts.docx
+++ b/docassemble/MLHPPOAndProposedOrder/data/templates/cc_395_statement_of_facts.docx
@@ -1,6 +1,6 @@
 
 <file path=word/document.xml><?xml version="1.0" encoding="utf-8"?>
-<w:document xmlns:wpc="http://schemas.microsoft.com/office/word/2010/wordprocessingCanvas" xmlns:cx="http://schemas.microsoft.com/office/drawing/2014/chartex" xmlns:cx1="http://schemas.microsoft.com/office/drawing/2015/9/8/chartex" xmlns:cx2="http://schemas.microsoft.com/office/drawing/2015/10/21/chartex" xmlns:cx3="http://schemas.microsoft.com/office/drawing/2016/5/9/chartex" xmlns:cx4="http://schemas.microsoft.com/office/drawing/2016/5/10/chartex" xmlns:cx5="http://schemas.microsoft.com/office/drawing/2016/5/11/chartex" xmlns:cx6="http://schemas.microsoft.com/office/drawing/2016/5/12/chartex" xmlns:cx7="http://schemas.microsoft.com/office/drawing/2016/5/13/chartex" xmlns:cx8="http://schemas.microsoft.com/office/drawing/2016/5/14/chartex" xmlns:mc="http://schemas.openxmlformats.org/markup-compatibility/2006" xmlns:aink="http://schemas.microsoft.com/office/drawing/2016/ink" xmlns:am3d="http://schemas.microsoft.com/office/drawing/2017/model3d" xmlns:o="urn:schemas-microsoft-com:office:office" xmlns:oel="http://schemas.microsoft.com/office/2019/extlst" xmlns:r="http://schemas.openxmlformats.org/officeDocument/2006/relationships" xmlns:m="http://schemas.openxmlformats.org/officeDocument/2006/math" xmlns:v="urn:schemas-microsoft-com:vml" xmlns:wp14="http://schemas.microsoft.com/office/word/2010/wordprocessingDrawing" xmlns:wp="http://schemas.openxmlformats.org/drawingml/2006/wordprocessingDrawing" xmlns:w10="urn:schemas-microsoft-com:office:word" xmlns:w="http://schemas.openxmlformats.org/wordprocessingml/2006/main" xmlns:w14="http://schemas.microsoft.com/office/word/2010/wordml" xmlns:w15="http://schemas.microsoft.com/office/word/2012/wordml" xmlns:w16cex="http://schemas.microsoft.com/office/word/2018/wordml/cex" xmlns:w16cid="http://schemas.microsoft.com/office/word/2016/wordml/cid" xmlns:w16="http://schemas.microsoft.com/office/word/2018/wordml" xmlns:w16du="http://schemas.microsoft.com/office/word/2023/wordml/word16du" xmlns:w16sdtdh="http://schemas.microsoft.com/office/word/2020/wordml/sdtdatahash" xmlns:w16se="http://schemas.microsoft.com/office/word/2015/wordml/symex" xmlns:wpg="http://schemas.microsoft.com/office/word/2010/wordprocessingGroup" xmlns:wpi="http://schemas.microsoft.com/office/word/2010/wordprocessingInk" xmlns:wne="http://schemas.microsoft.com/office/word/2006/wordml" xmlns:wps="http://schemas.microsoft.com/office/word/2010/wordprocessingShape" mc:Ignorable="w14 w15 w16se w16cid w16 w16cex w16sdtdh w16du wp14">
+<w:document xmlns:wpc="http://schemas.microsoft.com/office/word/2010/wordprocessingCanvas" xmlns:cx="http://schemas.microsoft.com/office/drawing/2014/chartex" xmlns:cx1="http://schemas.microsoft.com/office/drawing/2015/9/8/chartex" xmlns:cx2="http://schemas.microsoft.com/office/drawing/2015/10/21/chartex" xmlns:cx3="http://schemas.microsoft.com/office/drawing/2016/5/9/chartex" xmlns:cx4="http://schemas.microsoft.com/office/drawing/2016/5/10/chartex" xmlns:cx5="http://schemas.microsoft.com/office/drawing/2016/5/11/chartex" xmlns:cx6="http://schemas.microsoft.com/office/drawing/2016/5/12/chartex" xmlns:cx7="http://schemas.microsoft.com/office/drawing/2016/5/13/chartex" xmlns:cx8="http://schemas.microsoft.com/office/drawing/2016/5/14/chartex" xmlns:mc="http://schemas.openxmlformats.org/markup-compatibility/2006" xmlns:aink="http://schemas.microsoft.com/office/drawing/2016/ink" xmlns:am3d="http://schemas.microsoft.com/office/drawing/2017/model3d" xmlns:o="urn:schemas-microsoft-com:office:office" xmlns:oel="http://schemas.microsoft.com/office/2019/extlst" xmlns:r="http://schemas.openxmlformats.org/officeDocument/2006/relationships" xmlns:m="http://schemas.openxmlformats.org/officeDocument/2006/math" xmlns:v="urn:schemas-microsoft-com:vml" xmlns:wp14="http://schemas.microsoft.com/office/word/2010/wordprocessingDrawing" xmlns:wp="http://schemas.openxmlformats.org/drawingml/2006/wordprocessingDrawing" xmlns:w10="urn:schemas-microsoft-com:office:word" xmlns:w="http://schemas.openxmlformats.org/wordprocessingml/2006/main" xmlns:w14="http://schemas.microsoft.com/office/word/2010/wordml" xmlns:w15="http://schemas.microsoft.com/office/word/2012/wordml" xmlns:w16cex="http://schemas.microsoft.com/office/word/2018/wordml/cex" xmlns:w16cid="http://schemas.microsoft.com/office/word/2016/wordml/cid" xmlns:w16="http://schemas.microsoft.com/office/word/2018/wordml" xmlns:w16du="http://schemas.microsoft.com/office/word/2023/wordml/word16du" xmlns:w16sdtdh="http://schemas.microsoft.com/office/word/2020/wordml/sdtdatahash" xmlns:w16sdtfl="http://schemas.microsoft.com/office/word/2024/wordml/sdtformatlock" xmlns:w16se="http://schemas.microsoft.com/office/word/2015/wordml/symex" xmlns:wpg="http://schemas.microsoft.com/office/word/2010/wordprocessingGroup" xmlns:wpi="http://schemas.microsoft.com/office/word/2010/wordprocessingInk" xmlns:wne="http://schemas.microsoft.com/office/word/2006/wordml" xmlns:wps="http://schemas.microsoft.com/office/word/2010/wordprocessingShape" mc:Ignorable="w14 w15 w16se w16cid w16 w16cex w16sdtdh w16sdtfl w16du wp14">
   <w:body>
     <w:p>
       <w:pPr>
@@ -705,6 +705,14 @@
         </w:rPr>
         <w:t xml:space="preserve">{%p if </w:t>
       </w:r>
+      <w:r>
+        <w:rPr>
+          <w:color w:val="000000"/>
+          <w:sz w:val="20"/>
+          <w:szCs w:val="20"/>
+        </w:rPr>
+        <w:t xml:space="preserve">not </w:t>
+      </w:r>
       <w:proofErr w:type="spellStart"/>
       <w:r>
         <w:rPr>
@@ -712,15 +720,7 @@
           <w:sz w:val="20"/>
           <w:szCs w:val="20"/>
         </w:rPr>
-        <w:t>potential_sexual_assault</w:t>
-      </w:r>
-      <w:r>
-        <w:rPr>
-          <w:color w:val="000000"/>
-          <w:sz w:val="20"/>
-          <w:szCs w:val="20"/>
-        </w:rPr>
-        <w:t>_exp</w:t>
+        <w:t>respondent_sexual_assault_conviction</w:t>
       </w:r>
       <w:proofErr w:type="spellEnd"/>
       <w:r>
@@ -819,7 +819,7 @@
 </file>
 
 <file path=word/endnotes.xml><?xml version="1.0" encoding="utf-8"?>
-<w:endnotes xmlns:wpc="http://schemas.microsoft.com/office/word/2010/wordprocessingCanvas" xmlns:cx="http://schemas.microsoft.com/office/drawing/2014/chartex" xmlns:cx1="http://schemas.microsoft.com/office/drawing/2015/9/8/chartex" xmlns:cx2="http://schemas.microsoft.com/office/drawing/2015/10/21/chartex" xmlns:cx3="http://schemas.microsoft.com/office/drawing/2016/5/9/chartex" xmlns:cx4="http://schemas.microsoft.com/office/drawing/2016/5/10/chartex" xmlns:cx5="http://schemas.microsoft.com/office/drawing/2016/5/11/chartex" xmlns:cx6="http://schemas.microsoft.com/office/drawing/2016/5/12/chartex" xmlns:cx7="http://schemas.microsoft.com/office/drawing/2016/5/13/chartex" xmlns:cx8="http://schemas.microsoft.com/office/drawing/2016/5/14/chartex" xmlns:mc="http://schemas.openxmlformats.org/markup-compatibility/2006" xmlns:aink="http://schemas.microsoft.com/office/drawing/2016/ink" xmlns:am3d="http://schemas.microsoft.com/office/drawing/2017/model3d" xmlns:o="urn:schemas-microsoft-com:office:office" xmlns:oel="http://schemas.microsoft.com/office/2019/extlst" xmlns:r="http://schemas.openxmlformats.org/officeDocument/2006/relationships" xmlns:m="http://schemas.openxmlformats.org/officeDocument/2006/math" xmlns:v="urn:schemas-microsoft-com:vml" xmlns:wp14="http://schemas.microsoft.com/office/word/2010/wordprocessingDrawing" xmlns:wp="http://schemas.openxmlformats.org/drawingml/2006/wordprocessingDrawing" xmlns:w10="urn:schemas-microsoft-com:office:word" xmlns:w="http://schemas.openxmlformats.org/wordprocessingml/2006/main" xmlns:w14="http://schemas.microsoft.com/office/word/2010/wordml" xmlns:w15="http://schemas.microsoft.com/office/word/2012/wordml" xmlns:w16cex="http://schemas.microsoft.com/office/word/2018/wordml/cex" xmlns:w16cid="http://schemas.microsoft.com/office/word/2016/wordml/cid" xmlns:w16="http://schemas.microsoft.com/office/word/2018/wordml" xmlns:w16du="http://schemas.microsoft.com/office/word/2023/wordml/word16du" xmlns:w16sdtdh="http://schemas.microsoft.com/office/word/2020/wordml/sdtdatahash" xmlns:w16se="http://schemas.microsoft.com/office/word/2015/wordml/symex" xmlns:wpg="http://schemas.microsoft.com/office/word/2010/wordprocessingGroup" xmlns:wpi="http://schemas.microsoft.com/office/word/2010/wordprocessingInk" xmlns:wne="http://schemas.microsoft.com/office/word/2006/wordml" xmlns:wps="http://schemas.microsoft.com/office/word/2010/wordprocessingShape" mc:Ignorable="w14 w15 w16se w16cid w16 w16cex w16sdtdh w16du wp14">
+<w:endnotes xmlns:wpc="http://schemas.microsoft.com/office/word/2010/wordprocessingCanvas" xmlns:cx="http://schemas.microsoft.com/office/drawing/2014/chartex" xmlns:cx1="http://schemas.microsoft.com/office/drawing/2015/9/8/chartex" xmlns:cx2="http://schemas.microsoft.com/office/drawing/2015/10/21/chartex" xmlns:cx3="http://schemas.microsoft.com/office/drawing/2016/5/9/chartex" xmlns:cx4="http://schemas.microsoft.com/office/drawing/2016/5/10/chartex" xmlns:cx5="http://schemas.microsoft.com/office/drawing/2016/5/11/chartex" xmlns:cx6="http://schemas.microsoft.com/office/drawing/2016/5/12/chartex" xmlns:cx7="http://schemas.microsoft.com/office/drawing/2016/5/13/chartex" xmlns:cx8="http://schemas.microsoft.com/office/drawing/2016/5/14/chartex" xmlns:mc="http://schemas.openxmlformats.org/markup-compatibility/2006" xmlns:aink="http://schemas.microsoft.com/office/drawing/2016/ink" xmlns:am3d="http://schemas.microsoft.com/office/drawing/2017/model3d" xmlns:o="urn:schemas-microsoft-com:office:office" xmlns:oel="http://schemas.microsoft.com/office/2019/extlst" xmlns:r="http://schemas.openxmlformats.org/officeDocument/2006/relationships" xmlns:m="http://schemas.openxmlformats.org/officeDocument/2006/math" xmlns:v="urn:schemas-microsoft-com:vml" xmlns:wp14="http://schemas.microsoft.com/office/word/2010/wordprocessingDrawing" xmlns:wp="http://schemas.openxmlformats.org/drawingml/2006/wordprocessingDrawing" xmlns:w10="urn:schemas-microsoft-com:office:word" xmlns:w="http://schemas.openxmlformats.org/wordprocessingml/2006/main" xmlns:w14="http://schemas.microsoft.com/office/word/2010/wordml" xmlns:w15="http://schemas.microsoft.com/office/word/2012/wordml" xmlns:w16cex="http://schemas.microsoft.com/office/word/2018/wordml/cex" xmlns:w16cid="http://schemas.microsoft.com/office/word/2016/wordml/cid" xmlns:w16="http://schemas.microsoft.com/office/word/2018/wordml" xmlns:w16du="http://schemas.microsoft.com/office/word/2023/wordml/word16du" xmlns:w16sdtdh="http://schemas.microsoft.com/office/word/2020/wordml/sdtdatahash" xmlns:w16sdtfl="http://schemas.microsoft.com/office/word/2024/wordml/sdtformatlock" xmlns:w16se="http://schemas.microsoft.com/office/word/2015/wordml/symex" xmlns:wpg="http://schemas.microsoft.com/office/word/2010/wordprocessingGroup" xmlns:wpi="http://schemas.microsoft.com/office/word/2010/wordprocessingInk" xmlns:wne="http://schemas.microsoft.com/office/word/2006/wordml" xmlns:wps="http://schemas.microsoft.com/office/word/2010/wordprocessingShape" mc:Ignorable="w14 w15 w16se w16cid w16 w16cex w16sdtdh w16sdtfl w16du wp14">
   <w:endnote w:type="separator" w:id="-1">
     <w:p>
       <w:pPr>
@@ -844,7 +844,7 @@
 </file>
 
 <file path=word/footer1.xml><?xml version="1.0" encoding="utf-8"?>
-<w:ftr xmlns:wpc="http://schemas.microsoft.com/office/word/2010/wordprocessingCanvas" xmlns:cx="http://schemas.microsoft.com/office/drawing/2014/chartex" xmlns:cx1="http://schemas.microsoft.com/office/drawing/2015/9/8/chartex" xmlns:cx2="http://schemas.microsoft.com/office/drawing/2015/10/21/chartex" xmlns:cx3="http://schemas.microsoft.com/office/drawing/2016/5/9/chartex" xmlns:cx4="http://schemas.microsoft.com/office/drawing/2016/5/10/chartex" xmlns:cx5="http://schemas.microsoft.com/office/drawing/2016/5/11/chartex" xmlns:cx6="http://schemas.microsoft.com/office/drawing/2016/5/12/chartex" xmlns:cx7="http://schemas.microsoft.com/office/drawing/2016/5/13/chartex" xmlns:cx8="http://schemas.microsoft.com/office/drawing/2016/5/14/chartex" xmlns:mc="http://schemas.openxmlformats.org/markup-compatibility/2006" xmlns:aink="http://schemas.microsoft.com/office/drawing/2016/ink" xmlns:am3d="http://schemas.microsoft.com/office/drawing/2017/model3d" xmlns:o="urn:schemas-microsoft-com:office:office" xmlns:oel="http://schemas.microsoft.com/office/2019/extlst" xmlns:r="http://schemas.openxmlformats.org/officeDocument/2006/relationships" xmlns:m="http://schemas.openxmlformats.org/officeDocument/2006/math" xmlns:v="urn:schemas-microsoft-com:vml" xmlns:wp14="http://schemas.microsoft.com/office/word/2010/wordprocessingDrawing" xmlns:wp="http://schemas.openxmlformats.org/drawingml/2006/wordprocessingDrawing" xmlns:w10="urn:schemas-microsoft-com:office:word" xmlns:w="http://schemas.openxmlformats.org/wordprocessingml/2006/main" xmlns:w14="http://schemas.microsoft.com/office/word/2010/wordml" xmlns:w15="http://schemas.microsoft.com/office/word/2012/wordml" xmlns:w16cex="http://schemas.microsoft.com/office/word/2018/wordml/cex" xmlns:w16cid="http://schemas.microsoft.com/office/word/2016/wordml/cid" xmlns:w16="http://schemas.microsoft.com/office/word/2018/wordml" xmlns:w16du="http://schemas.microsoft.com/office/word/2023/wordml/word16du" xmlns:w16sdtdh="http://schemas.microsoft.com/office/word/2020/wordml/sdtdatahash" xmlns:w16se="http://schemas.microsoft.com/office/word/2015/wordml/symex" xmlns:wpg="http://schemas.microsoft.com/office/word/2010/wordprocessingGroup" xmlns:wpi="http://schemas.microsoft.com/office/word/2010/wordprocessingInk" xmlns:wne="http://schemas.microsoft.com/office/word/2006/wordml" xmlns:wps="http://schemas.microsoft.com/office/word/2010/wordprocessingShape" mc:Ignorable="w14 w15 w16se w16cid w16 w16cex w16sdtdh w16du wp14">
+<w:ftr xmlns:wpc="http://schemas.microsoft.com/office/word/2010/wordprocessingCanvas" xmlns:cx="http://schemas.microsoft.com/office/drawing/2014/chartex" xmlns:cx1="http://schemas.microsoft.com/office/drawing/2015/9/8/chartex" xmlns:cx2="http://schemas.microsoft.com/office/drawing/2015/10/21/chartex" xmlns:cx3="http://schemas.microsoft.com/office/drawing/2016/5/9/chartex" xmlns:cx4="http://schemas.microsoft.com/office/drawing/2016/5/10/chartex" xmlns:cx5="http://schemas.microsoft.com/office/drawing/2016/5/11/chartex" xmlns:cx6="http://schemas.microsoft.com/office/drawing/2016/5/12/chartex" xmlns:cx7="http://schemas.microsoft.com/office/drawing/2016/5/13/chartex" xmlns:cx8="http://schemas.microsoft.com/office/drawing/2016/5/14/chartex" xmlns:mc="http://schemas.openxmlformats.org/markup-compatibility/2006" xmlns:aink="http://schemas.microsoft.com/office/drawing/2016/ink" xmlns:am3d="http://schemas.microsoft.com/office/drawing/2017/model3d" xmlns:o="urn:schemas-microsoft-com:office:office" xmlns:oel="http://schemas.microsoft.com/office/2019/extlst" xmlns:r="http://schemas.openxmlformats.org/officeDocument/2006/relationships" xmlns:m="http://schemas.openxmlformats.org/officeDocument/2006/math" xmlns:v="urn:schemas-microsoft-com:vml" xmlns:wp14="http://schemas.microsoft.com/office/word/2010/wordprocessingDrawing" xmlns:wp="http://schemas.openxmlformats.org/drawingml/2006/wordprocessingDrawing" xmlns:w10="urn:schemas-microsoft-com:office:word" xmlns:w="http://schemas.openxmlformats.org/wordprocessingml/2006/main" xmlns:w14="http://schemas.microsoft.com/office/word/2010/wordml" xmlns:w15="http://schemas.microsoft.com/office/word/2012/wordml" xmlns:w16cex="http://schemas.microsoft.com/office/word/2018/wordml/cex" xmlns:w16cid="http://schemas.microsoft.com/office/word/2016/wordml/cid" xmlns:w16="http://schemas.microsoft.com/office/word/2018/wordml" xmlns:w16du="http://schemas.microsoft.com/office/word/2023/wordml/word16du" xmlns:w16sdtdh="http://schemas.microsoft.com/office/word/2020/wordml/sdtdatahash" xmlns:w16sdtfl="http://schemas.microsoft.com/office/word/2024/wordml/sdtformatlock" xmlns:w16se="http://schemas.microsoft.com/office/word/2015/wordml/symex" xmlns:wpg="http://schemas.microsoft.com/office/word/2010/wordprocessingGroup" xmlns:wpi="http://schemas.microsoft.com/office/word/2010/wordprocessingInk" xmlns:wne="http://schemas.microsoft.com/office/word/2006/wordml" xmlns:wps="http://schemas.microsoft.com/office/word/2010/wordprocessingShape" mc:Ignorable="w14 w15 w16se w16cid w16 w16cex w16sdtdh w16sdtfl w16du wp14">
   <w:p>
     <w:pPr>
       <w:pStyle w:val="Footer"/>
@@ -932,7 +932,7 @@
 </file>
 
 <file path=word/footnotes.xml><?xml version="1.0" encoding="utf-8"?>
-<w:footnotes xmlns:wpc="http://schemas.microsoft.com/office/word/2010/wordprocessingCanvas" xmlns:cx="http://schemas.microsoft.com/office/drawing/2014/chartex" xmlns:cx1="http://schemas.microsoft.com/office/drawing/2015/9/8/chartex" xmlns:cx2="http://schemas.microsoft.com/office/drawing/2015/10/21/chartex" xmlns:cx3="http://schemas.microsoft.com/office/drawing/2016/5/9/chartex" xmlns:cx4="http://schemas.microsoft.com/office/drawing/2016/5/10/chartex" xmlns:cx5="http://schemas.microsoft.com/office/drawing/2016/5/11/chartex" xmlns:cx6="http://schemas.microsoft.com/office/drawing/2016/5/12/chartex" xmlns:cx7="http://schemas.microsoft.com/office/drawing/2016/5/13/chartex" xmlns:cx8="http://schemas.microsoft.com/office/drawing/2016/5/14/chartex" xmlns:mc="http://schemas.openxmlformats.org/markup-compatibility/2006" xmlns:aink="http://schemas.microsoft.com/office/drawing/2016/ink" xmlns:am3d="http://schemas.microsoft.com/office/drawing/2017/model3d" xmlns:o="urn:schemas-microsoft-com:office:office" xmlns:oel="http://schemas.microsoft.com/office/2019/extlst" xmlns:r="http://schemas.openxmlformats.org/officeDocument/2006/relationships" xmlns:m="http://schemas.openxmlformats.org/officeDocument/2006/math" xmlns:v="urn:schemas-microsoft-com:vml" xmlns:wp14="http://schemas.microsoft.com/office/word/2010/wordprocessingDrawing" xmlns:wp="http://schemas.openxmlformats.org/drawingml/2006/wordprocessingDrawing" xmlns:w10="urn:schemas-microsoft-com:office:word" xmlns:w="http://schemas.openxmlformats.org/wordprocessingml/2006/main" xmlns:w14="http://schemas.microsoft.com/office/word/2010/wordml" xmlns:w15="http://schemas.microsoft.com/office/word/2012/wordml" xmlns:w16cex="http://schemas.microsoft.com/office/word/2018/wordml/cex" xmlns:w16cid="http://schemas.microsoft.com/office/word/2016/wordml/cid" xmlns:w16="http://schemas.microsoft.com/office/word/2018/wordml" xmlns:w16du="http://schemas.microsoft.com/office/word/2023/wordml/word16du" xmlns:w16sdtdh="http://schemas.microsoft.com/office/word/2020/wordml/sdtdatahash" xmlns:w16se="http://schemas.microsoft.com/office/word/2015/wordml/symex" xmlns:wpg="http://schemas.microsoft.com/office/word/2010/wordprocessingGroup" xmlns:wpi="http://schemas.microsoft.com/office/word/2010/wordprocessingInk" xmlns:wne="http://schemas.microsoft.com/office/word/2006/wordml" xmlns:wps="http://schemas.microsoft.com/office/word/2010/wordprocessingShape" mc:Ignorable="w14 w15 w16se w16cid w16 w16cex w16sdtdh w16du wp14">
+<w:footnotes xmlns:wpc="http://schemas.microsoft.com/office/word/2010/wordprocessingCanvas" xmlns:cx="http://schemas.microsoft.com/office/drawing/2014/chartex" xmlns:cx1="http://schemas.microsoft.com/office/drawing/2015/9/8/chartex" xmlns:cx2="http://schemas.microsoft.com/office/drawing/2015/10/21/chartex" xmlns:cx3="http://schemas.microsoft.com/office/drawing/2016/5/9/chartex" xmlns:cx4="http://schemas.microsoft.com/office/drawing/2016/5/10/chartex" xmlns:cx5="http://schemas.microsoft.com/office/drawing/2016/5/11/chartex" xmlns:cx6="http://schemas.microsoft.com/office/drawing/2016/5/12/chartex" xmlns:cx7="http://schemas.microsoft.com/office/drawing/2016/5/13/chartex" xmlns:cx8="http://schemas.microsoft.com/office/drawing/2016/5/14/chartex" xmlns:mc="http://schemas.openxmlformats.org/markup-compatibility/2006" xmlns:aink="http://schemas.microsoft.com/office/drawing/2016/ink" xmlns:am3d="http://schemas.microsoft.com/office/drawing/2017/model3d" xmlns:o="urn:schemas-microsoft-com:office:office" xmlns:oel="http://schemas.microsoft.com/office/2019/extlst" xmlns:r="http://schemas.openxmlformats.org/officeDocument/2006/relationships" xmlns:m="http://schemas.openxmlformats.org/officeDocument/2006/math" xmlns:v="urn:schemas-microsoft-com:vml" xmlns:wp14="http://schemas.microsoft.com/office/word/2010/wordprocessingDrawing" xmlns:wp="http://schemas.openxmlformats.org/drawingml/2006/wordprocessingDrawing" xmlns:w10="urn:schemas-microsoft-com:office:word" xmlns:w="http://schemas.openxmlformats.org/wordprocessingml/2006/main" xmlns:w14="http://schemas.microsoft.com/office/word/2010/wordml" xmlns:w15="http://schemas.microsoft.com/office/word/2012/wordml" xmlns:w16cex="http://schemas.microsoft.com/office/word/2018/wordml/cex" xmlns:w16cid="http://schemas.microsoft.com/office/word/2016/wordml/cid" xmlns:w16="http://schemas.microsoft.com/office/word/2018/wordml" xmlns:w16du="http://schemas.microsoft.com/office/word/2023/wordml/word16du" xmlns:w16sdtdh="http://schemas.microsoft.com/office/word/2020/wordml/sdtdatahash" xmlns:w16sdtfl="http://schemas.microsoft.com/office/word/2024/wordml/sdtformatlock" xmlns:w16se="http://schemas.microsoft.com/office/word/2015/wordml/symex" xmlns:wpg="http://schemas.microsoft.com/office/word/2010/wordprocessingGroup" xmlns:wpi="http://schemas.microsoft.com/office/word/2010/wordprocessingInk" xmlns:wne="http://schemas.microsoft.com/office/word/2006/wordml" xmlns:wps="http://schemas.microsoft.com/office/word/2010/wordprocessingShape" mc:Ignorable="w14 w15 w16se w16cid w16 w16cex w16sdtdh w16sdtfl w16du wp14">
   <w:footnote w:type="separator" w:id="-1">
     <w:p>
       <w:pPr>
@@ -957,7 +957,7 @@
 </file>
 
 <file path=word/styles.xml><?xml version="1.0" encoding="utf-8"?>
-<w:styles xmlns:mc="http://schemas.openxmlformats.org/markup-compatibility/2006" xmlns:r="http://schemas.openxmlformats.org/officeDocument/2006/relationships" xmlns:w="http://schemas.openxmlformats.org/wordprocessingml/2006/main" xmlns:w14="http://schemas.microsoft.com/office/word/2010/wordml" xmlns:w15="http://schemas.microsoft.com/office/word/2012/wordml" xmlns:w16cex="http://schemas.microsoft.com/office/word/2018/wordml/cex" xmlns:w16cid="http://schemas.microsoft.com/office/word/2016/wordml/cid" xmlns:w16="http://schemas.microsoft.com/office/word/2018/wordml" xmlns:w16du="http://schemas.microsoft.com/office/word/2023/wordml/word16du" xmlns:w16sdtdh="http://schemas.microsoft.com/office/word/2020/wordml/sdtdatahash" xmlns:w16se="http://schemas.microsoft.com/office/word/2015/wordml/symex" mc:Ignorable="w14 w15 w16se w16cid w16 w16cex w16sdtdh w16du">
+<w:styles xmlns:mc="http://schemas.openxmlformats.org/markup-compatibility/2006" xmlns:r="http://schemas.openxmlformats.org/officeDocument/2006/relationships" xmlns:w="http://schemas.openxmlformats.org/wordprocessingml/2006/main" xmlns:w14="http://schemas.microsoft.com/office/word/2010/wordml" xmlns:w15="http://schemas.microsoft.com/office/word/2012/wordml" xmlns:w16cex="http://schemas.microsoft.com/office/word/2018/wordml/cex" xmlns:w16cid="http://schemas.microsoft.com/office/word/2016/wordml/cid" xmlns:w16="http://schemas.microsoft.com/office/word/2018/wordml" xmlns:w16du="http://schemas.microsoft.com/office/word/2023/wordml/word16du" xmlns:w16sdtdh="http://schemas.microsoft.com/office/word/2020/wordml/sdtdatahash" xmlns:w16sdtfl="http://schemas.microsoft.com/office/word/2024/wordml/sdtformatlock" xmlns:w16se="http://schemas.microsoft.com/office/word/2015/wordml/symex" mc:Ignorable="w14 w15 w16se w16cid w16 w16cex w16sdtdh w16sdtfl w16du">
   <w:docDefaults>
     <w:rPrDefault>
       <w:rPr>
@@ -1474,7 +1474,6 @@
   <w:style w:type="character" w:default="1" w:styleId="DefaultParagraphFont">
     <w:name w:val="Default Paragraph Font"/>
     <w:uiPriority w:val="1"/>
-    <w:semiHidden/>
     <w:unhideWhenUsed/>
   </w:style>
   <w:style w:type="table" w:default="1" w:styleId="TableNormal">

</xml_diff>

<commit_message>
Add form and statement of facts logic for obscene material question, adjust interview logic slightly
</commit_message>
<xml_diff>
--- a/docassemble/MLHPPOAndProposedOrder/data/templates/cc_395_statement_of_facts.docx
+++ b/docassemble/MLHPPOAndProposedOrder/data/templates/cc_395_statement_of_facts.docx
@@ -91,7 +91,67 @@
                 <w:sz w:val="20"/>
                 <w:szCs w:val="20"/>
               </w:rPr>
-              <w:t>Petition for Personal Protection Order (</w:t>
+              <w:t xml:space="preserve">Petition for Personal Protection Order </w:t>
+            </w:r>
+            <w:r>
+              <w:rPr>
+                <w:rFonts w:ascii="Calibri" w:eastAsia="Calibri" w:hAnsi="Calibri" w:cs="Calibri"/>
+                <w:b/>
+                <w:color w:val="000000"/>
+                <w:sz w:val="20"/>
+                <w:szCs w:val="20"/>
+              </w:rPr>
+              <w:t xml:space="preserve">{% if </w:t>
+            </w:r>
+            <w:r>
+              <w:rPr>
+                <w:rFonts w:ascii="Calibri" w:eastAsia="Calibri" w:hAnsi="Calibri" w:cs="Calibri"/>
+                <w:b/>
+                <w:color w:val="000000"/>
+                <w:sz w:val="20"/>
+                <w:szCs w:val="20"/>
+              </w:rPr>
+              <w:t xml:space="preserve">respondent_is_minor and not respondent_is_emancipated_minor </w:t>
+            </w:r>
+            <w:r>
+              <w:rPr>
+                <w:rFonts w:ascii="Calibri" w:eastAsia="Calibri" w:hAnsi="Calibri" w:cs="Calibri"/>
+                <w:b/>
+                <w:color w:val="000000"/>
+                <w:sz w:val="20"/>
+                <w:szCs w:val="20"/>
+              </w:rPr>
+              <w:t>%}</w:t>
+            </w:r>
+            <w:r>
+              <w:rPr>
+                <w:rFonts w:ascii="Calibri" w:eastAsia="Calibri" w:hAnsi="Calibri" w:cs="Calibri"/>
+                <w:b/>
+                <w:color w:val="000000"/>
+                <w:sz w:val="20"/>
+                <w:szCs w:val="20"/>
+              </w:rPr>
+              <w:t xml:space="preserve">Against a Minor </w:t>
+            </w:r>
+            <w:r>
+              <w:rPr>
+                <w:rFonts w:ascii="Calibri" w:eastAsia="Calibri" w:hAnsi="Calibri" w:cs="Calibri"/>
+                <w:b/>
+                <w:color w:val="000000"/>
+                <w:sz w:val="20"/>
+                <w:szCs w:val="20"/>
+              </w:rPr>
+              <w:t>{% endif %}</w:t>
+            </w:r>
+            <w:r>
+              <w:rPr>
+                <w:rFonts w:ascii="Calibri" w:eastAsia="Calibri" w:hAnsi="Calibri" w:cs="Calibri"/>
+                <w:b/>
+                <w:color w:val="000000"/>
+                <w:sz w:val="20"/>
+                <w:szCs w:val="20"/>
+              </w:rPr>
+              <w:t>(</w:t>
             </w:r>
             <w:r>
               <w:rPr>
@@ -302,9 +362,224 @@
           <w:szCs w:val="20"/>
           <w:highlight w:val="cyan"/>
         </w:rPr>
-        <w:t xml:space="preserve">p if </w:t>
-      </w:r>
-      <w:proofErr w:type="spellStart"/>
+        <w:t xml:space="preserve">p if county_choice == “Oakland” </w:t>
+      </w:r>
+      <w:r>
+        <w:rPr>
+          <w:color w:val="000000"/>
+          <w:sz w:val="20"/>
+          <w:szCs w:val="20"/>
+        </w:rPr>
+        <w:t>%}</w:t>
+      </w:r>
+    </w:p>
+    <w:p>
+      <w:pPr>
+        <w:widowControl w:val="0"/>
+        <w:pBdr>
+          <w:top w:val="nil"/>
+          <w:left w:val="nil"/>
+          <w:bottom w:val="nil"/>
+          <w:right w:val="nil"/>
+          <w:between w:val="nil"/>
+        </w:pBdr>
+        <w:spacing w:line="240" w:lineRule="auto"/>
+        <w:ind w:left="332"/>
+        <w:rPr>
+          <w:color w:val="000000"/>
+          <w:sz w:val="20"/>
+          <w:szCs w:val="20"/>
+        </w:rPr>
+      </w:pPr>
+      <w:r>
+        <w:rPr>
+          <w:color w:val="000000"/>
+          <w:sz w:val="20"/>
+          <w:szCs w:val="20"/>
+        </w:rPr>
+        <w:t>Petitioner alias: {% if user_alias.there_are_any %}{{ comma_list(user_alias) }}{% else %}None{% endif %}.</w:t>
+      </w:r>
+    </w:p>
+    <w:p>
+      <w:pPr>
+        <w:widowControl w:val="0"/>
+        <w:pBdr>
+          <w:top w:val="nil"/>
+          <w:left w:val="nil"/>
+          <w:bottom w:val="nil"/>
+          <w:right w:val="nil"/>
+          <w:between w:val="nil"/>
+        </w:pBdr>
+        <w:spacing w:line="240" w:lineRule="auto"/>
+        <w:ind w:left="332"/>
+        <w:rPr>
+          <w:color w:val="000000"/>
+          <w:sz w:val="20"/>
+          <w:szCs w:val="20"/>
+        </w:rPr>
+      </w:pPr>
+    </w:p>
+    <w:p>
+      <w:pPr>
+        <w:widowControl w:val="0"/>
+        <w:pBdr>
+          <w:top w:val="nil"/>
+          <w:left w:val="nil"/>
+          <w:bottom w:val="nil"/>
+          <w:right w:val="nil"/>
+          <w:between w:val="nil"/>
+        </w:pBdr>
+        <w:spacing w:line="240" w:lineRule="auto"/>
+        <w:ind w:left="332"/>
+        <w:rPr>
+          <w:color w:val="000000"/>
+          <w:sz w:val="20"/>
+          <w:szCs w:val="20"/>
+        </w:rPr>
+      </w:pPr>
+      <w:r>
+        <w:rPr>
+          <w:color w:val="000000"/>
+          <w:sz w:val="20"/>
+          <w:szCs w:val="20"/>
+        </w:rPr>
+        <w:t>Respondent alias: {% if other_party_alias.there_are_any %}{{ comma_list(other_party_alias) }}{% elif other_party_alias.there_are_any is none %}Unknown{% else %}None{% endif %}.</w:t>
+      </w:r>
+    </w:p>
+    <w:p>
+      <w:pPr>
+        <w:widowControl w:val="0"/>
+        <w:pBdr>
+          <w:top w:val="nil"/>
+          <w:left w:val="nil"/>
+          <w:bottom w:val="nil"/>
+          <w:right w:val="nil"/>
+          <w:between w:val="nil"/>
+        </w:pBdr>
+        <w:spacing w:line="240" w:lineRule="auto"/>
+        <w:ind w:left="332"/>
+        <w:rPr>
+          <w:color w:val="000000"/>
+          <w:sz w:val="20"/>
+          <w:szCs w:val="20"/>
+        </w:rPr>
+      </w:pPr>
+      <w:r>
+        <w:rPr>
+          <w:color w:val="000000"/>
+          <w:sz w:val="20"/>
+          <w:szCs w:val="20"/>
+        </w:rPr>
+        <w:t>{%p if relationship_to_respondent_exp %}</w:t>
+      </w:r>
+    </w:p>
+    <w:p>
+      <w:pPr>
+        <w:widowControl w:val="0"/>
+        <w:pBdr>
+          <w:top w:val="nil"/>
+          <w:left w:val="nil"/>
+          <w:bottom w:val="nil"/>
+          <w:right w:val="nil"/>
+          <w:between w:val="nil"/>
+        </w:pBdr>
+        <w:spacing w:line="240" w:lineRule="auto"/>
+        <w:ind w:left="332"/>
+        <w:rPr>
+          <w:color w:val="000000"/>
+          <w:sz w:val="20"/>
+          <w:szCs w:val="20"/>
+        </w:rPr>
+      </w:pPr>
+    </w:p>
+    <w:p>
+      <w:pPr>
+        <w:widowControl w:val="0"/>
+        <w:pBdr>
+          <w:top w:val="nil"/>
+          <w:left w:val="nil"/>
+          <w:bottom w:val="nil"/>
+          <w:right w:val="nil"/>
+          <w:between w:val="nil"/>
+        </w:pBdr>
+        <w:spacing w:line="240" w:lineRule="auto"/>
+        <w:ind w:left="332"/>
+        <w:rPr>
+          <w:color w:val="000000"/>
+          <w:sz w:val="20"/>
+          <w:szCs w:val="20"/>
+        </w:rPr>
+      </w:pPr>
+      <w:r>
+        <w:rPr>
+          <w:color w:val="000000"/>
+          <w:sz w:val="20"/>
+          <w:szCs w:val="20"/>
+        </w:rPr>
+        <w:t xml:space="preserve">The parties’ relationship is as follows: </w:t>
+      </w:r>
+      <w:r>
+        <w:rPr>
+          <w:color w:val="000000"/>
+          <w:sz w:val="20"/>
+          <w:szCs w:val="20"/>
+        </w:rPr>
+        <w:t>{{ relationship_to_respondent_exp }}</w:t>
+      </w:r>
+    </w:p>
+    <w:p>
+      <w:pPr>
+        <w:widowControl w:val="0"/>
+        <w:pBdr>
+          <w:top w:val="nil"/>
+          <w:left w:val="nil"/>
+          <w:bottom w:val="nil"/>
+          <w:right w:val="nil"/>
+          <w:between w:val="nil"/>
+        </w:pBdr>
+        <w:spacing w:line="240" w:lineRule="auto"/>
+        <w:ind w:left="332"/>
+        <w:rPr>
+          <w:color w:val="000000"/>
+          <w:sz w:val="20"/>
+          <w:szCs w:val="20"/>
+        </w:rPr>
+      </w:pPr>
+      <w:r>
+        <w:rPr>
+          <w:color w:val="000000"/>
+          <w:sz w:val="20"/>
+          <w:szCs w:val="20"/>
+        </w:rPr>
+        <w:t>{%p endif %}</w:t>
+      </w:r>
+    </w:p>
+    <w:p>
+      <w:pPr>
+        <w:widowControl w:val="0"/>
+        <w:pBdr>
+          <w:top w:val="nil"/>
+          <w:left w:val="nil"/>
+          <w:bottom w:val="nil"/>
+          <w:right w:val="nil"/>
+          <w:between w:val="nil"/>
+        </w:pBdr>
+        <w:spacing w:line="240" w:lineRule="auto"/>
+        <w:ind w:left="332"/>
+        <w:rPr>
+          <w:color w:val="000000"/>
+          <w:sz w:val="20"/>
+          <w:szCs w:val="20"/>
+        </w:rPr>
+      </w:pPr>
+      <w:r>
+        <w:rPr>
+          <w:color w:val="000000"/>
+          <w:sz w:val="20"/>
+          <w:szCs w:val="20"/>
+        </w:rPr>
+        <w:t>{%</w:t>
+      </w:r>
       <w:r>
         <w:rPr>
           <w:color w:val="000000"/>
@@ -312,17 +587,7 @@
           <w:szCs w:val="20"/>
           <w:highlight w:val="cyan"/>
         </w:rPr>
-        <w:t>county_choice</w:t>
-      </w:r>
-      <w:proofErr w:type="spellEnd"/>
-      <w:r>
-        <w:rPr>
-          <w:color w:val="000000"/>
-          <w:sz w:val="20"/>
-          <w:szCs w:val="20"/>
-          <w:highlight w:val="cyan"/>
-        </w:rPr>
-        <w:t xml:space="preserve"> == “Oakland” </w:t>
+        <w:t xml:space="preserve">p endif </w:t>
       </w:r>
       <w:r>
         <w:rPr>
@@ -357,43 +622,23 @@
           <w:sz w:val="20"/>
           <w:szCs w:val="20"/>
         </w:rPr>
-        <w:t xml:space="preserve">Petitioner </w:t>
-      </w:r>
-      <w:proofErr w:type="gramStart"/>
-      <w:r>
-        <w:rPr>
-          <w:color w:val="000000"/>
-          <w:sz w:val="20"/>
-          <w:szCs w:val="20"/>
-        </w:rPr>
-        <w:t>alias: {</w:t>
-      </w:r>
-      <w:proofErr w:type="gramEnd"/>
-      <w:r>
-        <w:rPr>
-          <w:color w:val="000000"/>
-          <w:sz w:val="20"/>
-          <w:szCs w:val="20"/>
-        </w:rPr>
-        <w:t>% if user_</w:t>
-      </w:r>
-      <w:proofErr w:type="gramStart"/>
-      <w:r>
-        <w:rPr>
-          <w:color w:val="000000"/>
-          <w:sz w:val="20"/>
-          <w:szCs w:val="20"/>
-        </w:rPr>
-        <w:t>alias.there</w:t>
-      </w:r>
-      <w:proofErr w:type="gramEnd"/>
-      <w:r>
-        <w:rPr>
-          <w:color w:val="000000"/>
-          <w:sz w:val="20"/>
-          <w:szCs w:val="20"/>
-        </w:rPr>
-        <w:t>_are_any %}{{ comma_list(user_alias) }}{% else %}None{% endif %}.</w:t>
+        <w:t xml:space="preserve">{%p if </w:t>
+      </w:r>
+      <w:r>
+        <w:rPr>
+          <w:color w:val="000000"/>
+          <w:sz w:val="20"/>
+          <w:szCs w:val="20"/>
+        </w:rPr>
+        <w:t>fears_future_sexual_assault</w:t>
+      </w:r>
+      <w:r>
+        <w:rPr>
+          <w:color w:val="000000"/>
+          <w:sz w:val="20"/>
+          <w:szCs w:val="20"/>
+        </w:rPr>
+        <w:t xml:space="preserve"> %}</w:t>
       </w:r>
     </w:p>
     <w:p>
@@ -439,43 +684,7 @@
           <w:sz w:val="20"/>
           <w:szCs w:val="20"/>
         </w:rPr>
-        <w:t xml:space="preserve">Respondent </w:t>
-      </w:r>
-      <w:proofErr w:type="gramStart"/>
-      <w:r>
-        <w:rPr>
-          <w:color w:val="000000"/>
-          <w:sz w:val="20"/>
-          <w:szCs w:val="20"/>
-        </w:rPr>
-        <w:t>alias: {</w:t>
-      </w:r>
-      <w:proofErr w:type="gramEnd"/>
-      <w:r>
-        <w:rPr>
-          <w:color w:val="000000"/>
-          <w:sz w:val="20"/>
-          <w:szCs w:val="20"/>
-        </w:rPr>
-        <w:t>% if other_party_</w:t>
-      </w:r>
-      <w:proofErr w:type="gramStart"/>
-      <w:r>
-        <w:rPr>
-          <w:color w:val="000000"/>
-          <w:sz w:val="20"/>
-          <w:szCs w:val="20"/>
-        </w:rPr>
-        <w:t>alias.there</w:t>
-      </w:r>
-      <w:proofErr w:type="gramEnd"/>
-      <w:r>
-        <w:rPr>
-          <w:color w:val="000000"/>
-          <w:sz w:val="20"/>
-          <w:szCs w:val="20"/>
-        </w:rPr>
-        <w:t>_are_any %}{{ comma_list(other_party_alias) }}{% elif other_party_alias.there_are_any is none %}Unknown{% else %}None{% endif %}.</w:t>
+        <w:t>I have reasonable apprehension of sexual assault because of the following: {{ potential_sexual_assault_exp }}</w:t>
       </w:r>
     </w:p>
     <w:p>
@@ -502,27 +711,43 @@
           <w:sz w:val="20"/>
           <w:szCs w:val="20"/>
         </w:rPr>
+        <w:t>{%p endif %}</w:t>
+      </w:r>
+    </w:p>
+    <w:p>
+      <w:pPr>
+        <w:widowControl w:val="0"/>
+        <w:pBdr>
+          <w:top w:val="nil"/>
+          <w:left w:val="nil"/>
+          <w:bottom w:val="nil"/>
+          <w:right w:val="nil"/>
+          <w:between w:val="nil"/>
+        </w:pBdr>
+        <w:spacing w:line="240" w:lineRule="auto"/>
+        <w:ind w:left="332"/>
+        <w:rPr>
+          <w:color w:val="000000"/>
+          <w:sz w:val="20"/>
+          <w:szCs w:val="20"/>
+        </w:rPr>
+      </w:pPr>
+      <w:r>
+        <w:rPr>
+          <w:color w:val="000000"/>
+          <w:sz w:val="20"/>
+          <w:szCs w:val="20"/>
+        </w:rPr>
         <w:t xml:space="preserve">{%p if </w:t>
       </w:r>
-      <w:proofErr w:type="spellStart"/>
-      <w:r>
-        <w:rPr>
-          <w:color w:val="000000"/>
-          <w:sz w:val="20"/>
-          <w:szCs w:val="20"/>
-        </w:rPr>
-        <w:t>relationship_to_respondent_</w:t>
-      </w:r>
-      <w:proofErr w:type="gramStart"/>
-      <w:r>
-        <w:rPr>
-          <w:color w:val="000000"/>
-          <w:sz w:val="20"/>
-          <w:szCs w:val="20"/>
-        </w:rPr>
-        <w:t>exp</w:t>
-      </w:r>
-      <w:proofErr w:type="spellEnd"/>
+      <w:r>
+        <w:rPr>
+          <w:color w:val="000000"/>
+          <w:sz w:val="20"/>
+          <w:szCs w:val="20"/>
+        </w:rPr>
+        <w:t>obscene_material_provided</w:t>
+      </w:r>
       <w:r>
         <w:rPr>
           <w:color w:val="000000"/>
@@ -531,7 +756,6 @@
         </w:rPr>
         <w:t xml:space="preserve"> %}</w:t>
       </w:r>
-      <w:proofErr w:type="gramEnd"/>
     </w:p>
     <w:p>
       <w:pPr>
@@ -576,15 +800,47 @@
           <w:sz w:val="20"/>
           <w:szCs w:val="20"/>
         </w:rPr>
-        <w:t xml:space="preserve">The parties’ relationship is as follows: </w:t>
-      </w:r>
-      <w:r>
-        <w:rPr>
-          <w:color w:val="000000"/>
-          <w:sz w:val="20"/>
-          <w:szCs w:val="20"/>
-        </w:rPr>
-        <w:t>{{ relationship_to_respondent_exp }}</w:t>
+        <w:t xml:space="preserve">I am a minor and </w:t>
+      </w:r>
+      <w:r>
+        <w:rPr>
+          <w:color w:val="000000"/>
+          <w:sz w:val="20"/>
+          <w:szCs w:val="20"/>
+        </w:rPr>
+        <w:t>{{ other_parties[0] }}</w:t>
+      </w:r>
+      <w:r>
+        <w:rPr>
+          <w:color w:val="000000"/>
+          <w:sz w:val="20"/>
+          <w:szCs w:val="20"/>
+        </w:rPr>
+        <w:t xml:space="preserve"> gave obscene material to me. This is what happened:</w:t>
+      </w:r>
+      <w:r>
+        <w:rPr>
+          <w:color w:val="000000"/>
+          <w:sz w:val="20"/>
+          <w:szCs w:val="20"/>
+        </w:rPr>
+        <w:t xml:space="preserve"> {{ </w:t>
+      </w:r>
+      <w:r>
+        <w:rPr>
+          <w:color w:val="000000"/>
+          <w:sz w:val="20"/>
+          <w:szCs w:val="20"/>
+        </w:rPr>
+        <w:t>obscene_material</w:t>
+      </w:r>
+      <w:r>
+        <w:rPr>
+          <w:color w:val="000000"/>
+          <w:sz w:val="20"/>
+          <w:szCs w:val="20"/>
+        </w:rPr>
+        <w:t>_exp }}</w:t>
       </w:r>
     </w:p>
     <w:p>
@@ -611,18 +867,8 @@
           <w:sz w:val="20"/>
           <w:szCs w:val="20"/>
         </w:rPr>
-        <w:t xml:space="preserve">{%p </w:t>
-      </w:r>
-      <w:proofErr w:type="gramStart"/>
-      <w:r>
-        <w:rPr>
-          <w:color w:val="000000"/>
-          <w:sz w:val="20"/>
-          <w:szCs w:val="20"/>
-        </w:rPr>
-        <w:t>endif %}</w:t>
-      </w:r>
-      <w:proofErr w:type="gramEnd"/>
+        <w:t>{%p endif %}</w:t>
+      </w:r>
     </w:p>
     <w:p>
       <w:pPr>
@@ -642,168 +888,6 @@
           <w:szCs w:val="20"/>
         </w:rPr>
       </w:pPr>
-      <w:r>
-        <w:rPr>
-          <w:color w:val="000000"/>
-          <w:sz w:val="20"/>
-          <w:szCs w:val="20"/>
-        </w:rPr>
-        <w:t>{%</w:t>
-      </w:r>
-      <w:r>
-        <w:rPr>
-          <w:color w:val="000000"/>
-          <w:sz w:val="20"/>
-          <w:szCs w:val="20"/>
-          <w:highlight w:val="cyan"/>
-        </w:rPr>
-        <w:t xml:space="preserve">p </w:t>
-      </w:r>
-      <w:proofErr w:type="gramStart"/>
-      <w:r>
-        <w:rPr>
-          <w:color w:val="000000"/>
-          <w:sz w:val="20"/>
-          <w:szCs w:val="20"/>
-          <w:highlight w:val="cyan"/>
-        </w:rPr>
-        <w:t xml:space="preserve">endif </w:t>
-      </w:r>
-      <w:r>
-        <w:rPr>
-          <w:color w:val="000000"/>
-          <w:sz w:val="20"/>
-          <w:szCs w:val="20"/>
-        </w:rPr>
-        <w:t>%}</w:t>
-      </w:r>
-      <w:proofErr w:type="gramEnd"/>
-    </w:p>
-    <w:p>
-      <w:pPr>
-        <w:widowControl w:val="0"/>
-        <w:pBdr>
-          <w:top w:val="nil"/>
-          <w:left w:val="nil"/>
-          <w:bottom w:val="nil"/>
-          <w:right w:val="nil"/>
-          <w:between w:val="nil"/>
-        </w:pBdr>
-        <w:spacing w:line="240" w:lineRule="auto"/>
-        <w:ind w:left="332"/>
-        <w:rPr>
-          <w:color w:val="000000"/>
-          <w:sz w:val="20"/>
-          <w:szCs w:val="20"/>
-        </w:rPr>
-      </w:pPr>
-      <w:r>
-        <w:rPr>
-          <w:color w:val="000000"/>
-          <w:sz w:val="20"/>
-          <w:szCs w:val="20"/>
-        </w:rPr>
-        <w:t xml:space="preserve">{%p if </w:t>
-      </w:r>
-      <w:r>
-        <w:rPr>
-          <w:color w:val="000000"/>
-          <w:sz w:val="20"/>
-          <w:szCs w:val="20"/>
-        </w:rPr>
-        <w:t xml:space="preserve">not </w:t>
-      </w:r>
-      <w:proofErr w:type="spellStart"/>
-      <w:r>
-        <w:rPr>
-          <w:color w:val="000000"/>
-          <w:sz w:val="20"/>
-          <w:szCs w:val="20"/>
-        </w:rPr>
-        <w:t>respondent_sexual_assault_conviction</w:t>
-      </w:r>
-      <w:proofErr w:type="spellEnd"/>
-      <w:r>
-        <w:rPr>
-          <w:color w:val="000000"/>
-          <w:sz w:val="20"/>
-          <w:szCs w:val="20"/>
-        </w:rPr>
-        <w:t xml:space="preserve"> %}</w:t>
-      </w:r>
-    </w:p>
-    <w:p>
-      <w:pPr>
-        <w:widowControl w:val="0"/>
-        <w:pBdr>
-          <w:top w:val="nil"/>
-          <w:left w:val="nil"/>
-          <w:bottom w:val="nil"/>
-          <w:right w:val="nil"/>
-          <w:between w:val="nil"/>
-        </w:pBdr>
-        <w:spacing w:line="240" w:lineRule="auto"/>
-        <w:ind w:left="332"/>
-        <w:rPr>
-          <w:color w:val="000000"/>
-          <w:sz w:val="20"/>
-          <w:szCs w:val="20"/>
-        </w:rPr>
-      </w:pPr>
-    </w:p>
-    <w:p>
-      <w:pPr>
-        <w:widowControl w:val="0"/>
-        <w:pBdr>
-          <w:top w:val="nil"/>
-          <w:left w:val="nil"/>
-          <w:bottom w:val="nil"/>
-          <w:right w:val="nil"/>
-          <w:between w:val="nil"/>
-        </w:pBdr>
-        <w:spacing w:line="240" w:lineRule="auto"/>
-        <w:ind w:left="332"/>
-        <w:rPr>
-          <w:color w:val="000000"/>
-          <w:sz w:val="20"/>
-          <w:szCs w:val="20"/>
-        </w:rPr>
-      </w:pPr>
-      <w:r>
-        <w:rPr>
-          <w:color w:val="000000"/>
-          <w:sz w:val="20"/>
-          <w:szCs w:val="20"/>
-        </w:rPr>
-        <w:t>I have reasonable apprehension of sexual assault because of the following: {{ potential_sexual_assault_exp }}</w:t>
-      </w:r>
-    </w:p>
-    <w:p>
-      <w:pPr>
-        <w:widowControl w:val="0"/>
-        <w:pBdr>
-          <w:top w:val="nil"/>
-          <w:left w:val="nil"/>
-          <w:bottom w:val="nil"/>
-          <w:right w:val="nil"/>
-          <w:between w:val="nil"/>
-        </w:pBdr>
-        <w:spacing w:line="240" w:lineRule="auto"/>
-        <w:ind w:left="332"/>
-        <w:rPr>
-          <w:color w:val="000000"/>
-          <w:sz w:val="20"/>
-          <w:szCs w:val="20"/>
-        </w:rPr>
-      </w:pPr>
-      <w:r>
-        <w:rPr>
-          <w:color w:val="000000"/>
-          <w:sz w:val="20"/>
-          <w:szCs w:val="20"/>
-        </w:rPr>
-        <w:t>{%p endif %}</w:t>
-      </w:r>
     </w:p>
     <w:sectPr>
       <w:footerReference w:type="default" r:id="rId6"/>
@@ -1474,6 +1558,7 @@
   <w:style w:type="character" w:default="1" w:styleId="DefaultParagraphFont">
     <w:name w:val="Default Paragraph Font"/>
     <w:uiPriority w:val="1"/>
+    <w:semiHidden/>
     <w:unhideWhenUsed/>
   </w:style>
   <w:style w:type="table" w:default="1" w:styleId="TableNormal">

</xml_diff>

<commit_message>
roll back interview logic change to avoid confusion when users return to SA basis screen; protect statement of facts statements better
</commit_message>
<xml_diff>
--- a/docassemble/MLHPPOAndProposedOrder/data/templates/cc_395_statement_of_facts.docx
+++ b/docassemble/MLHPPOAndProposedOrder/data/templates/cc_395_statement_of_facts.docx
@@ -103,6 +103,7 @@
               </w:rPr>
               <w:t xml:space="preserve">{% if </w:t>
             </w:r>
+            <w:proofErr w:type="spellStart"/>
             <w:r>
               <w:rPr>
                 <w:rFonts w:ascii="Calibri" w:eastAsia="Calibri" w:hAnsi="Calibri" w:cs="Calibri"/>
@@ -111,7 +112,40 @@
                 <w:sz w:val="20"/>
                 <w:szCs w:val="20"/>
               </w:rPr>
-              <w:t xml:space="preserve">respondent_is_minor and not respondent_is_emancipated_minor </w:t>
+              <w:t>respondent_is_minor</w:t>
+            </w:r>
+            <w:proofErr w:type="spellEnd"/>
+            <w:r>
+              <w:rPr>
+                <w:rFonts w:ascii="Calibri" w:eastAsia="Calibri" w:hAnsi="Calibri" w:cs="Calibri"/>
+                <w:b/>
+                <w:color w:val="000000"/>
+                <w:sz w:val="20"/>
+                <w:szCs w:val="20"/>
+              </w:rPr>
+              <w:t xml:space="preserve"> and not </w:t>
+            </w:r>
+            <w:proofErr w:type="spellStart"/>
+            <w:r>
+              <w:rPr>
+                <w:rFonts w:ascii="Calibri" w:eastAsia="Calibri" w:hAnsi="Calibri" w:cs="Calibri"/>
+                <w:b/>
+                <w:color w:val="000000"/>
+                <w:sz w:val="20"/>
+                <w:szCs w:val="20"/>
+              </w:rPr>
+              <w:t>respondent_is_emancipated_minor</w:t>
+            </w:r>
+            <w:proofErr w:type="spellEnd"/>
+            <w:r>
+              <w:rPr>
+                <w:rFonts w:ascii="Calibri" w:eastAsia="Calibri" w:hAnsi="Calibri" w:cs="Calibri"/>
+                <w:b/>
+                <w:color w:val="000000"/>
+                <w:sz w:val="20"/>
+                <w:szCs w:val="20"/>
+              </w:rPr>
+              <w:t xml:space="preserve"> </w:t>
             </w:r>
             <w:r>
               <w:rPr>
@@ -362,7 +396,27 @@
           <w:szCs w:val="20"/>
           <w:highlight w:val="cyan"/>
         </w:rPr>
-        <w:t xml:space="preserve">p if county_choice == “Oakland” </w:t>
+        <w:t xml:space="preserve">p if </w:t>
+      </w:r>
+      <w:proofErr w:type="spellStart"/>
+      <w:r>
+        <w:rPr>
+          <w:color w:val="000000"/>
+          <w:sz w:val="20"/>
+          <w:szCs w:val="20"/>
+          <w:highlight w:val="cyan"/>
+        </w:rPr>
+        <w:t>county_choice</w:t>
+      </w:r>
+      <w:proofErr w:type="spellEnd"/>
+      <w:r>
+        <w:rPr>
+          <w:color w:val="000000"/>
+          <w:sz w:val="20"/>
+          <w:szCs w:val="20"/>
+          <w:highlight w:val="cyan"/>
+        </w:rPr>
+        <w:t xml:space="preserve"> == “Oakland” </w:t>
       </w:r>
       <w:r>
         <w:rPr>
@@ -397,7 +451,61 @@
           <w:sz w:val="20"/>
           <w:szCs w:val="20"/>
         </w:rPr>
-        <w:t>Petitioner alias: {% if user_alias.there_are_any %}{{ comma_list(user_alias) }}{% else %}None{% endif %}.</w:t>
+        <w:t xml:space="preserve">Petitioner alias: {% if </w:t>
+      </w:r>
+      <w:proofErr w:type="spellStart"/>
+      <w:r>
+        <w:rPr>
+          <w:color w:val="000000"/>
+          <w:sz w:val="20"/>
+          <w:szCs w:val="20"/>
+        </w:rPr>
+        <w:t>user_alias.there_are_any</w:t>
+      </w:r>
+      <w:proofErr w:type="spellEnd"/>
+      <w:r>
+        <w:rPr>
+          <w:color w:val="000000"/>
+          <w:sz w:val="20"/>
+          <w:szCs w:val="20"/>
+        </w:rPr>
+        <w:t xml:space="preserve"> %}{{ </w:t>
+      </w:r>
+      <w:proofErr w:type="spellStart"/>
+      <w:r>
+        <w:rPr>
+          <w:color w:val="000000"/>
+          <w:sz w:val="20"/>
+          <w:szCs w:val="20"/>
+        </w:rPr>
+        <w:t>comma_list</w:t>
+      </w:r>
+      <w:proofErr w:type="spellEnd"/>
+      <w:r>
+        <w:rPr>
+          <w:color w:val="000000"/>
+          <w:sz w:val="20"/>
+          <w:szCs w:val="20"/>
+        </w:rPr>
+        <w:t>(</w:t>
+      </w:r>
+      <w:proofErr w:type="spellStart"/>
+      <w:r>
+        <w:rPr>
+          <w:color w:val="000000"/>
+          <w:sz w:val="20"/>
+          <w:szCs w:val="20"/>
+        </w:rPr>
+        <w:t>user_alias</w:t>
+      </w:r>
+      <w:proofErr w:type="spellEnd"/>
+      <w:r>
+        <w:rPr>
+          <w:color w:val="000000"/>
+          <w:sz w:val="20"/>
+          <w:szCs w:val="20"/>
+        </w:rPr>
+        <w:t>) }}{% else %}None{% endif %}.</w:t>
       </w:r>
     </w:p>
     <w:p>
@@ -443,7 +551,97 @@
           <w:sz w:val="20"/>
           <w:szCs w:val="20"/>
         </w:rPr>
-        <w:t>Respondent alias: {% if other_party_alias.there_are_any %}{{ comma_list(other_party_alias) }}{% elif other_party_alias.there_are_any is none %}Unknown{% else %}None{% endif %}.</w:t>
+        <w:t xml:space="preserve">Respondent alias: {% if </w:t>
+      </w:r>
+      <w:proofErr w:type="spellStart"/>
+      <w:r>
+        <w:rPr>
+          <w:color w:val="000000"/>
+          <w:sz w:val="20"/>
+          <w:szCs w:val="20"/>
+        </w:rPr>
+        <w:t>other_party_alias.there_are_any</w:t>
+      </w:r>
+      <w:proofErr w:type="spellEnd"/>
+      <w:r>
+        <w:rPr>
+          <w:color w:val="000000"/>
+          <w:sz w:val="20"/>
+          <w:szCs w:val="20"/>
+        </w:rPr>
+        <w:t xml:space="preserve"> %}{{ </w:t>
+      </w:r>
+      <w:proofErr w:type="spellStart"/>
+      <w:r>
+        <w:rPr>
+          <w:color w:val="000000"/>
+          <w:sz w:val="20"/>
+          <w:szCs w:val="20"/>
+        </w:rPr>
+        <w:t>comma_list</w:t>
+      </w:r>
+      <w:proofErr w:type="spellEnd"/>
+      <w:r>
+        <w:rPr>
+          <w:color w:val="000000"/>
+          <w:sz w:val="20"/>
+          <w:szCs w:val="20"/>
+        </w:rPr>
+        <w:t>(</w:t>
+      </w:r>
+      <w:proofErr w:type="spellStart"/>
+      <w:r>
+        <w:rPr>
+          <w:color w:val="000000"/>
+          <w:sz w:val="20"/>
+          <w:szCs w:val="20"/>
+        </w:rPr>
+        <w:t>other_party_alias</w:t>
+      </w:r>
+      <w:proofErr w:type="spellEnd"/>
+      <w:r>
+        <w:rPr>
+          <w:color w:val="000000"/>
+          <w:sz w:val="20"/>
+          <w:szCs w:val="20"/>
+        </w:rPr>
+        <w:t xml:space="preserve">) }}{% </w:t>
+      </w:r>
+      <w:proofErr w:type="spellStart"/>
+      <w:r>
+        <w:rPr>
+          <w:color w:val="000000"/>
+          <w:sz w:val="20"/>
+          <w:szCs w:val="20"/>
+        </w:rPr>
+        <w:t>elif</w:t>
+      </w:r>
+      <w:proofErr w:type="spellEnd"/>
+      <w:r>
+        <w:rPr>
+          <w:color w:val="000000"/>
+          <w:sz w:val="20"/>
+          <w:szCs w:val="20"/>
+        </w:rPr>
+        <w:t xml:space="preserve"> </w:t>
+      </w:r>
+      <w:proofErr w:type="spellStart"/>
+      <w:r>
+        <w:rPr>
+          <w:color w:val="000000"/>
+          <w:sz w:val="20"/>
+          <w:szCs w:val="20"/>
+        </w:rPr>
+        <w:t>other_party_alias.there_are_any</w:t>
+      </w:r>
+      <w:proofErr w:type="spellEnd"/>
+      <w:r>
+        <w:rPr>
+          <w:color w:val="000000"/>
+          <w:sz w:val="20"/>
+          <w:szCs w:val="20"/>
+        </w:rPr>
+        <w:t xml:space="preserve"> is none %}Unknown{% else %}None{% endif %}.</w:t>
       </w:r>
     </w:p>
     <w:p>
@@ -470,7 +668,25 @@
           <w:sz w:val="20"/>
           <w:szCs w:val="20"/>
         </w:rPr>
-        <w:t>{%p if relationship_to_respondent_exp %}</w:t>
+        <w:t xml:space="preserve">{%p if </w:t>
+      </w:r>
+      <w:proofErr w:type="spellStart"/>
+      <w:r>
+        <w:rPr>
+          <w:color w:val="000000"/>
+          <w:sz w:val="20"/>
+          <w:szCs w:val="20"/>
+        </w:rPr>
+        <w:t>relationship_to_respondent_exp</w:t>
+      </w:r>
+      <w:proofErr w:type="spellEnd"/>
+      <w:r>
+        <w:rPr>
+          <w:color w:val="000000"/>
+          <w:sz w:val="20"/>
+          <w:szCs w:val="20"/>
+        </w:rPr>
+        <w:t xml:space="preserve"> %}</w:t>
       </w:r>
     </w:p>
     <w:p>
@@ -524,7 +740,25 @@
           <w:sz w:val="20"/>
           <w:szCs w:val="20"/>
         </w:rPr>
-        <w:t>{{ relationship_to_respondent_exp }}</w:t>
+        <w:t xml:space="preserve">{{ </w:t>
+      </w:r>
+      <w:proofErr w:type="spellStart"/>
+      <w:r>
+        <w:rPr>
+          <w:color w:val="000000"/>
+          <w:sz w:val="20"/>
+          <w:szCs w:val="20"/>
+        </w:rPr>
+        <w:t>relationship_to_respondent_exp</w:t>
+      </w:r>
+      <w:proofErr w:type="spellEnd"/>
+      <w:r>
+        <w:rPr>
+          <w:color w:val="000000"/>
+          <w:sz w:val="20"/>
+          <w:szCs w:val="20"/>
+        </w:rPr>
+        <w:t xml:space="preserve"> }}</w:t>
       </w:r>
     </w:p>
     <w:p>
@@ -622,8 +856,71 @@
           <w:sz w:val="20"/>
           <w:szCs w:val="20"/>
         </w:rPr>
-        <w:t xml:space="preserve">{%p if </w:t>
-      </w:r>
+        <w:t>{%p if</w:t>
+      </w:r>
+      <w:r>
+        <w:rPr>
+          <w:color w:val="000000"/>
+          <w:sz w:val="20"/>
+          <w:szCs w:val="20"/>
+        </w:rPr>
+        <w:t xml:space="preserve"> not </w:t>
+      </w:r>
+      <w:proofErr w:type="spellStart"/>
+      <w:r>
+        <w:rPr>
+          <w:color w:val="000000"/>
+          <w:sz w:val="20"/>
+          <w:szCs w:val="20"/>
+        </w:rPr>
+        <w:t>respondent_sexual_assault_conviction</w:t>
+      </w:r>
+      <w:proofErr w:type="spellEnd"/>
+      <w:r>
+        <w:rPr>
+          <w:color w:val="000000"/>
+          <w:sz w:val="20"/>
+          <w:szCs w:val="20"/>
+        </w:rPr>
+        <w:t xml:space="preserve"> and (not </w:t>
+      </w:r>
+      <w:proofErr w:type="spellStart"/>
+      <w:r>
+        <w:rPr>
+          <w:color w:val="000000"/>
+          <w:sz w:val="20"/>
+          <w:szCs w:val="20"/>
+        </w:rPr>
+        <w:t>petitioner_is_minor</w:t>
+      </w:r>
+      <w:proofErr w:type="spellEnd"/>
+      <w:r>
+        <w:rPr>
+          <w:color w:val="000000"/>
+          <w:sz w:val="20"/>
+          <w:szCs w:val="20"/>
+        </w:rPr>
+        <w:t xml:space="preserve"> or not </w:t>
+      </w:r>
+      <w:proofErr w:type="spellStart"/>
+      <w:r>
+        <w:rPr>
+          <w:color w:val="000000"/>
+          <w:sz w:val="20"/>
+          <w:szCs w:val="20"/>
+        </w:rPr>
+        <w:t>obscene_material_conviction</w:t>
+      </w:r>
+      <w:proofErr w:type="spellEnd"/>
+      <w:r>
+        <w:rPr>
+          <w:color w:val="000000"/>
+          <w:sz w:val="20"/>
+          <w:szCs w:val="20"/>
+        </w:rPr>
+        <w:t xml:space="preserve">) and </w:t>
+      </w:r>
+      <w:proofErr w:type="spellStart"/>
       <w:r>
         <w:rPr>
           <w:color w:val="000000"/>
@@ -632,6 +929,7 @@
         </w:rPr>
         <w:t>fears_future_sexual_assault</w:t>
       </w:r>
+      <w:proofErr w:type="spellEnd"/>
       <w:r>
         <w:rPr>
           <w:color w:val="000000"/>
@@ -684,7 +982,25 @@
           <w:sz w:val="20"/>
           <w:szCs w:val="20"/>
         </w:rPr>
-        <w:t>I have reasonable apprehension of sexual assault because of the following: {{ potential_sexual_assault_exp }}</w:t>
+        <w:t xml:space="preserve">I have reasonable apprehension of sexual assault because of the following: {{ </w:t>
+      </w:r>
+      <w:proofErr w:type="spellStart"/>
+      <w:r>
+        <w:rPr>
+          <w:color w:val="000000"/>
+          <w:sz w:val="20"/>
+          <w:szCs w:val="20"/>
+        </w:rPr>
+        <w:t>potential_sexual_assault_exp</w:t>
+      </w:r>
+      <w:proofErr w:type="spellEnd"/>
+      <w:r>
+        <w:rPr>
+          <w:color w:val="000000"/>
+          <w:sz w:val="20"/>
+          <w:szCs w:val="20"/>
+        </w:rPr>
+        <w:t xml:space="preserve"> }}</w:t>
       </w:r>
     </w:p>
     <w:p>
@@ -738,8 +1054,89 @@
           <w:sz w:val="20"/>
           <w:szCs w:val="20"/>
         </w:rPr>
-        <w:t xml:space="preserve">{%p if </w:t>
-      </w:r>
+        <w:t xml:space="preserve">{%p </w:t>
+      </w:r>
+      <w:r>
+        <w:rPr>
+          <w:color w:val="000000"/>
+          <w:sz w:val="20"/>
+          <w:szCs w:val="20"/>
+        </w:rPr>
+        <w:t xml:space="preserve">if not </w:t>
+      </w:r>
+      <w:proofErr w:type="spellStart"/>
+      <w:r>
+        <w:rPr>
+          <w:color w:val="000000"/>
+          <w:sz w:val="20"/>
+          <w:szCs w:val="20"/>
+        </w:rPr>
+        <w:t>respondent_sexual_assault_conviction</w:t>
+      </w:r>
+      <w:proofErr w:type="spellEnd"/>
+      <w:r>
+        <w:rPr>
+          <w:color w:val="000000"/>
+          <w:sz w:val="20"/>
+          <w:szCs w:val="20"/>
+        </w:rPr>
+        <w:t xml:space="preserve"> and not </w:t>
+      </w:r>
+      <w:proofErr w:type="spellStart"/>
+      <w:r>
+        <w:rPr>
+          <w:color w:val="000000"/>
+          <w:sz w:val="20"/>
+          <w:szCs w:val="20"/>
+        </w:rPr>
+        <w:t>fears_future_sexual_assault</w:t>
+      </w:r>
+      <w:proofErr w:type="spellEnd"/>
+      <w:r>
+        <w:rPr>
+          <w:color w:val="000000"/>
+          <w:sz w:val="20"/>
+          <w:szCs w:val="20"/>
+        </w:rPr>
+        <w:t xml:space="preserve"> and </w:t>
+      </w:r>
+      <w:proofErr w:type="spellStart"/>
+      <w:r>
+        <w:rPr>
+          <w:color w:val="000000"/>
+          <w:sz w:val="20"/>
+          <w:szCs w:val="20"/>
+        </w:rPr>
+        <w:t>petitioner_is_minor</w:t>
+      </w:r>
+      <w:proofErr w:type="spellEnd"/>
+      <w:r>
+        <w:rPr>
+          <w:color w:val="000000"/>
+          <w:sz w:val="20"/>
+          <w:szCs w:val="20"/>
+        </w:rPr>
+        <w:t xml:space="preserve"> and not </w:t>
+      </w:r>
+      <w:proofErr w:type="spellStart"/>
+      <w:r>
+        <w:rPr>
+          <w:color w:val="000000"/>
+          <w:sz w:val="20"/>
+          <w:szCs w:val="20"/>
+        </w:rPr>
+        <w:t>obscene_material_conviction</w:t>
+      </w:r>
+      <w:proofErr w:type="spellEnd"/>
+      <w:r>
+        <w:rPr>
+          <w:color w:val="000000"/>
+          <w:sz w:val="20"/>
+          <w:szCs w:val="20"/>
+        </w:rPr>
+        <w:t xml:space="preserve"> and </w:t>
+      </w:r>
+      <w:proofErr w:type="spellStart"/>
       <w:r>
         <w:rPr>
           <w:color w:val="000000"/>
@@ -748,6 +1145,7 @@
         </w:rPr>
         <w:t>obscene_material_provided</w:t>
       </w:r>
+      <w:proofErr w:type="spellEnd"/>
       <w:r>
         <w:rPr>
           <w:color w:val="000000"/>
@@ -808,7 +1206,25 @@
           <w:sz w:val="20"/>
           <w:szCs w:val="20"/>
         </w:rPr>
-        <w:t>{{ other_parties[0] }}</w:t>
+        <w:t xml:space="preserve">{{ </w:t>
+      </w:r>
+      <w:proofErr w:type="spellStart"/>
+      <w:r>
+        <w:rPr>
+          <w:color w:val="000000"/>
+          <w:sz w:val="20"/>
+          <w:szCs w:val="20"/>
+        </w:rPr>
+        <w:t>other_parties</w:t>
+      </w:r>
+      <w:proofErr w:type="spellEnd"/>
+      <w:r>
+        <w:rPr>
+          <w:color w:val="000000"/>
+          <w:sz w:val="20"/>
+          <w:szCs w:val="20"/>
+        </w:rPr>
+        <w:t>[0] }}</w:t>
       </w:r>
       <w:r>
         <w:rPr>
@@ -826,21 +1242,23 @@
         </w:rPr>
         <w:t xml:space="preserve"> {{ </w:t>
       </w:r>
-      <w:r>
-        <w:rPr>
-          <w:color w:val="000000"/>
-          <w:sz w:val="20"/>
-          <w:szCs w:val="20"/>
-        </w:rPr>
-        <w:t>obscene_material</w:t>
-      </w:r>
-      <w:r>
-        <w:rPr>
-          <w:color w:val="000000"/>
-          <w:sz w:val="20"/>
-          <w:szCs w:val="20"/>
-        </w:rPr>
-        <w:t>_exp }}</w:t>
+      <w:proofErr w:type="spellStart"/>
+      <w:r>
+        <w:rPr>
+          <w:color w:val="000000"/>
+          <w:sz w:val="20"/>
+          <w:szCs w:val="20"/>
+        </w:rPr>
+        <w:t>obscene_material_exp</w:t>
+      </w:r>
+      <w:proofErr w:type="spellEnd"/>
+      <w:r>
+        <w:rPr>
+          <w:color w:val="000000"/>
+          <w:sz w:val="20"/>
+          <w:szCs w:val="20"/>
+        </w:rPr>
+        <w:t xml:space="preserve"> }}</w:t>
       </w:r>
     </w:p>
     <w:p>

</xml_diff>

<commit_message>
Fixed typo in SOF; edited field sizes across all PDF templates
</commit_message>
<xml_diff>
--- a/docassemble/MLHPPOAndProposedOrder/data/templates/cc_395_statement_of_facts.docx
+++ b/docassemble/MLHPPOAndProposedOrder/data/templates/cc_395_statement_of_facts.docx
@@ -1,6 +1,6 @@
 
 <file path=word/document.xml><?xml version="1.0" encoding="utf-8"?>
-<w:document xmlns:wpc="http://schemas.microsoft.com/office/word/2010/wordprocessingCanvas" xmlns:cx="http://schemas.microsoft.com/office/drawing/2014/chartex" xmlns:cx1="http://schemas.microsoft.com/office/drawing/2015/9/8/chartex" xmlns:cx2="http://schemas.microsoft.com/office/drawing/2015/10/21/chartex" xmlns:cx3="http://schemas.microsoft.com/office/drawing/2016/5/9/chartex" xmlns:cx4="http://schemas.microsoft.com/office/drawing/2016/5/10/chartex" xmlns:cx5="http://schemas.microsoft.com/office/drawing/2016/5/11/chartex" xmlns:cx6="http://schemas.microsoft.com/office/drawing/2016/5/12/chartex" xmlns:cx7="http://schemas.microsoft.com/office/drawing/2016/5/13/chartex" xmlns:cx8="http://schemas.microsoft.com/office/drawing/2016/5/14/chartex" xmlns:mc="http://schemas.openxmlformats.org/markup-compatibility/2006" xmlns:aink="http://schemas.microsoft.com/office/drawing/2016/ink" xmlns:am3d="http://schemas.microsoft.com/office/drawing/2017/model3d" xmlns:o="urn:schemas-microsoft-com:office:office" xmlns:oel="http://schemas.microsoft.com/office/2019/extlst" xmlns:r="http://schemas.openxmlformats.org/officeDocument/2006/relationships" xmlns:m="http://schemas.openxmlformats.org/officeDocument/2006/math" xmlns:v="urn:schemas-microsoft-com:vml" xmlns:wp14="http://schemas.microsoft.com/office/word/2010/wordprocessingDrawing" xmlns:wp="http://schemas.openxmlformats.org/drawingml/2006/wordprocessingDrawing" xmlns:w10="urn:schemas-microsoft-com:office:word" xmlns:w="http://schemas.openxmlformats.org/wordprocessingml/2006/main" xmlns:w14="http://schemas.microsoft.com/office/word/2010/wordml" xmlns:w15="http://schemas.microsoft.com/office/word/2012/wordml" xmlns:w16cex="http://schemas.microsoft.com/office/word/2018/wordml/cex" xmlns:w16cid="http://schemas.microsoft.com/office/word/2016/wordml/cid" xmlns:w16="http://schemas.microsoft.com/office/word/2018/wordml" xmlns:w16du="http://schemas.microsoft.com/office/word/2023/wordml/word16du" xmlns:w16sdtdh="http://schemas.microsoft.com/office/word/2020/wordml/sdtdatahash" xmlns:w16se="http://schemas.microsoft.com/office/word/2015/wordml/symex" xmlns:wpg="http://schemas.microsoft.com/office/word/2010/wordprocessingGroup" xmlns:wpi="http://schemas.microsoft.com/office/word/2010/wordprocessingInk" xmlns:wne="http://schemas.microsoft.com/office/word/2006/wordml" xmlns:wps="http://schemas.microsoft.com/office/word/2010/wordprocessingShape" mc:Ignorable="w14 w15 w16se w16cid w16 w16cex w16sdtdh w16du wp14">
+<w:document xmlns:wpc="http://schemas.microsoft.com/office/word/2010/wordprocessingCanvas" xmlns:cx="http://schemas.microsoft.com/office/drawing/2014/chartex" xmlns:cx1="http://schemas.microsoft.com/office/drawing/2015/9/8/chartex" xmlns:cx2="http://schemas.microsoft.com/office/drawing/2015/10/21/chartex" xmlns:cx3="http://schemas.microsoft.com/office/drawing/2016/5/9/chartex" xmlns:cx4="http://schemas.microsoft.com/office/drawing/2016/5/10/chartex" xmlns:cx5="http://schemas.microsoft.com/office/drawing/2016/5/11/chartex" xmlns:cx6="http://schemas.microsoft.com/office/drawing/2016/5/12/chartex" xmlns:cx7="http://schemas.microsoft.com/office/drawing/2016/5/13/chartex" xmlns:cx8="http://schemas.microsoft.com/office/drawing/2016/5/14/chartex" xmlns:mc="http://schemas.openxmlformats.org/markup-compatibility/2006" xmlns:aink="http://schemas.microsoft.com/office/drawing/2016/ink" xmlns:am3d="http://schemas.microsoft.com/office/drawing/2017/model3d" xmlns:o="urn:schemas-microsoft-com:office:office" xmlns:oel="http://schemas.microsoft.com/office/2019/extlst" xmlns:r="http://schemas.openxmlformats.org/officeDocument/2006/relationships" xmlns:m="http://schemas.openxmlformats.org/officeDocument/2006/math" xmlns:v="urn:schemas-microsoft-com:vml" xmlns:wp14="http://schemas.microsoft.com/office/word/2010/wordprocessingDrawing" xmlns:wp="http://schemas.openxmlformats.org/drawingml/2006/wordprocessingDrawing" xmlns:w10="urn:schemas-microsoft-com:office:word" xmlns:w="http://schemas.openxmlformats.org/wordprocessingml/2006/main" xmlns:w14="http://schemas.microsoft.com/office/word/2010/wordml" xmlns:w15="http://schemas.microsoft.com/office/word/2012/wordml" xmlns:w16cex="http://schemas.microsoft.com/office/word/2018/wordml/cex" xmlns:w16cid="http://schemas.microsoft.com/office/word/2016/wordml/cid" xmlns:w16="http://schemas.microsoft.com/office/word/2018/wordml" xmlns:w16du="http://schemas.microsoft.com/office/word/2023/wordml/word16du" xmlns:w16sdtdh="http://schemas.microsoft.com/office/word/2020/wordml/sdtdatahash" xmlns:w16sdtfl="http://schemas.microsoft.com/office/word/2024/wordml/sdtformatlock" xmlns:w16se="http://schemas.microsoft.com/office/word/2015/wordml/symex" xmlns:wpg="http://schemas.microsoft.com/office/word/2010/wordprocessingGroup" xmlns:wpi="http://schemas.microsoft.com/office/word/2010/wordprocessingInk" xmlns:wne="http://schemas.microsoft.com/office/word/2006/wordml" xmlns:wps="http://schemas.microsoft.com/office/word/2010/wordprocessingShape" mc:Ignorable="w14 w15 w16se w16cid w16 w16cex w16sdtdh w16sdtfl w16du wp14">
   <w:body>
     <w:p>
       <w:pPr>
@@ -112,7 +112,55 @@
                 <w:szCs w:val="20"/>
                 <w:highlight w:val="cyan"/>
               </w:rPr>
-              <w:t xml:space="preserve"> if respondent_is_minor and not respondent_is_emancipated_minor </w:t>
+              <w:t xml:space="preserve"> if </w:t>
+            </w:r>
+            <w:proofErr w:type="spellStart"/>
+            <w:r>
+              <w:rPr>
+                <w:rFonts w:ascii="Calibri" w:eastAsia="Calibri" w:hAnsi="Calibri" w:cs="Calibri"/>
+                <w:b/>
+                <w:color w:val="000000"/>
+                <w:sz w:val="20"/>
+                <w:szCs w:val="20"/>
+                <w:highlight w:val="cyan"/>
+              </w:rPr>
+              <w:t>respondent_is_minor</w:t>
+            </w:r>
+            <w:proofErr w:type="spellEnd"/>
+            <w:r>
+              <w:rPr>
+                <w:rFonts w:ascii="Calibri" w:eastAsia="Calibri" w:hAnsi="Calibri" w:cs="Calibri"/>
+                <w:b/>
+                <w:color w:val="000000"/>
+                <w:sz w:val="20"/>
+                <w:szCs w:val="20"/>
+                <w:highlight w:val="cyan"/>
+              </w:rPr>
+              <w:t xml:space="preserve"> and not </w:t>
+            </w:r>
+            <w:proofErr w:type="spellStart"/>
+            <w:r>
+              <w:rPr>
+                <w:rFonts w:ascii="Calibri" w:eastAsia="Calibri" w:hAnsi="Calibri" w:cs="Calibri"/>
+                <w:b/>
+                <w:color w:val="000000"/>
+                <w:sz w:val="20"/>
+                <w:szCs w:val="20"/>
+                <w:highlight w:val="cyan"/>
+              </w:rPr>
+              <w:t>respondent_is_emancipated_minor</w:t>
+            </w:r>
+            <w:proofErr w:type="spellEnd"/>
+            <w:r>
+              <w:rPr>
+                <w:rFonts w:ascii="Calibri" w:eastAsia="Calibri" w:hAnsi="Calibri" w:cs="Calibri"/>
+                <w:b/>
+                <w:color w:val="000000"/>
+                <w:sz w:val="20"/>
+                <w:szCs w:val="20"/>
+                <w:highlight w:val="cyan"/>
+              </w:rPr>
+              <w:t xml:space="preserve"> </w:t>
             </w:r>
             <w:r>
               <w:rPr>
@@ -384,7 +432,27 @@
           <w:szCs w:val="20"/>
           <w:highlight w:val="cyan"/>
         </w:rPr>
-        <w:t xml:space="preserve"> if user_alias.there_are_any </w:t>
+        <w:t xml:space="preserve"> if </w:t>
+      </w:r>
+      <w:proofErr w:type="spellStart"/>
+      <w:r>
+        <w:rPr>
+          <w:color w:val="000000"/>
+          <w:sz w:val="20"/>
+          <w:szCs w:val="20"/>
+          <w:highlight w:val="cyan"/>
+        </w:rPr>
+        <w:t>user_alias.there_are_any</w:t>
+      </w:r>
+      <w:proofErr w:type="spellEnd"/>
+      <w:r>
+        <w:rPr>
+          <w:color w:val="000000"/>
+          <w:sz w:val="20"/>
+          <w:szCs w:val="20"/>
+          <w:highlight w:val="cyan"/>
+        </w:rPr>
+        <w:t xml:space="preserve"> </w:t>
       </w:r>
       <w:r>
         <w:rPr>
@@ -401,8 +469,9 @@
           <w:szCs w:val="20"/>
           <w:highlight w:val="yellow"/>
         </w:rPr>
-        <w:t xml:space="preserve"> comma_list(user_alias</w:t>
-      </w:r>
+        <w:t xml:space="preserve"> </w:t>
+      </w:r>
+      <w:proofErr w:type="spellStart"/>
       <w:r>
         <w:rPr>
           <w:color w:val="000000"/>
@@ -410,8 +479,38 @@
           <w:szCs w:val="20"/>
           <w:highlight w:val="yellow"/>
         </w:rPr>
+        <w:t>comma_list</w:t>
+      </w:r>
+      <w:proofErr w:type="spellEnd"/>
+      <w:r>
+        <w:rPr>
+          <w:color w:val="000000"/>
+          <w:sz w:val="20"/>
+          <w:szCs w:val="20"/>
+          <w:highlight w:val="yellow"/>
+        </w:rPr>
+        <w:t>(</w:t>
+      </w:r>
+      <w:proofErr w:type="spellStart"/>
+      <w:r>
+        <w:rPr>
+          <w:color w:val="000000"/>
+          <w:sz w:val="20"/>
+          <w:szCs w:val="20"/>
+          <w:highlight w:val="yellow"/>
+        </w:rPr>
+        <w:t>user_alias</w:t>
+      </w:r>
+      <w:r>
+        <w:rPr>
+          <w:color w:val="000000"/>
+          <w:sz w:val="20"/>
+          <w:szCs w:val="20"/>
+          <w:highlight w:val="yellow"/>
+        </w:rPr>
         <w:t>_list</w:t>
       </w:r>
+      <w:proofErr w:type="spellEnd"/>
       <w:r>
         <w:rPr>
           <w:color w:val="000000"/>
@@ -516,7 +615,27 @@
           <w:szCs w:val="20"/>
           <w:highlight w:val="cyan"/>
         </w:rPr>
-        <w:t xml:space="preserve"> if other_party_alias.there_are_any </w:t>
+        <w:t xml:space="preserve"> if </w:t>
+      </w:r>
+      <w:proofErr w:type="spellStart"/>
+      <w:r>
+        <w:rPr>
+          <w:color w:val="000000"/>
+          <w:sz w:val="20"/>
+          <w:szCs w:val="20"/>
+          <w:highlight w:val="cyan"/>
+        </w:rPr>
+        <w:t>other_party_alias.there_are_any</w:t>
+      </w:r>
+      <w:proofErr w:type="spellEnd"/>
+      <w:r>
+        <w:rPr>
+          <w:color w:val="000000"/>
+          <w:sz w:val="20"/>
+          <w:szCs w:val="20"/>
+          <w:highlight w:val="cyan"/>
+        </w:rPr>
+        <w:t xml:space="preserve"> </w:t>
       </w:r>
       <w:r>
         <w:rPr>
@@ -533,8 +652,9 @@
           <w:szCs w:val="20"/>
           <w:highlight w:val="yellow"/>
         </w:rPr>
-        <w:t xml:space="preserve"> comma_list(other_party_alias</w:t>
-      </w:r>
+        <w:t xml:space="preserve"> </w:t>
+      </w:r>
+      <w:proofErr w:type="spellStart"/>
       <w:r>
         <w:rPr>
           <w:color w:val="000000"/>
@@ -542,8 +662,38 @@
           <w:szCs w:val="20"/>
           <w:highlight w:val="yellow"/>
         </w:rPr>
+        <w:t>comma_list</w:t>
+      </w:r>
+      <w:proofErr w:type="spellEnd"/>
+      <w:r>
+        <w:rPr>
+          <w:color w:val="000000"/>
+          <w:sz w:val="20"/>
+          <w:szCs w:val="20"/>
+          <w:highlight w:val="yellow"/>
+        </w:rPr>
+        <w:t>(</w:t>
+      </w:r>
+      <w:proofErr w:type="spellStart"/>
+      <w:r>
+        <w:rPr>
+          <w:color w:val="000000"/>
+          <w:sz w:val="20"/>
+          <w:szCs w:val="20"/>
+          <w:highlight w:val="yellow"/>
+        </w:rPr>
+        <w:t>other_party_alias</w:t>
+      </w:r>
+      <w:r>
+        <w:rPr>
+          <w:color w:val="000000"/>
+          <w:sz w:val="20"/>
+          <w:szCs w:val="20"/>
+          <w:highlight w:val="yellow"/>
+        </w:rPr>
         <w:t>_list</w:t>
       </w:r>
+      <w:proofErr w:type="spellEnd"/>
       <w:r>
         <w:rPr>
           <w:color w:val="000000"/>
@@ -568,7 +718,47 @@
           <w:szCs w:val="20"/>
           <w:highlight w:val="cyan"/>
         </w:rPr>
-        <w:t xml:space="preserve"> elif other_party_alias.there_are_any is none </w:t>
+        <w:t xml:space="preserve"> </w:t>
+      </w:r>
+      <w:proofErr w:type="spellStart"/>
+      <w:r>
+        <w:rPr>
+          <w:color w:val="000000"/>
+          <w:sz w:val="20"/>
+          <w:szCs w:val="20"/>
+          <w:highlight w:val="cyan"/>
+        </w:rPr>
+        <w:t>elif</w:t>
+      </w:r>
+      <w:proofErr w:type="spellEnd"/>
+      <w:r>
+        <w:rPr>
+          <w:color w:val="000000"/>
+          <w:sz w:val="20"/>
+          <w:szCs w:val="20"/>
+          <w:highlight w:val="cyan"/>
+        </w:rPr>
+        <w:t xml:space="preserve"> </w:t>
+      </w:r>
+      <w:proofErr w:type="spellStart"/>
+      <w:r>
+        <w:rPr>
+          <w:color w:val="000000"/>
+          <w:sz w:val="20"/>
+          <w:szCs w:val="20"/>
+          <w:highlight w:val="cyan"/>
+        </w:rPr>
+        <w:t>other_party_alias.there_are_any</w:t>
+      </w:r>
+      <w:proofErr w:type="spellEnd"/>
+      <w:r>
+        <w:rPr>
+          <w:color w:val="000000"/>
+          <w:sz w:val="20"/>
+          <w:szCs w:val="20"/>
+          <w:highlight w:val="cyan"/>
+        </w:rPr>
+        <w:t xml:space="preserve"> is none </w:t>
       </w:r>
       <w:r>
         <w:rPr>
@@ -646,7 +836,27 @@
           <w:szCs w:val="20"/>
           <w:highlight w:val="cyan"/>
         </w:rPr>
-        <w:t xml:space="preserve">p if relationship_to_respondent_exp </w:t>
+        <w:t xml:space="preserve">p if </w:t>
+      </w:r>
+      <w:proofErr w:type="spellStart"/>
+      <w:r>
+        <w:rPr>
+          <w:color w:val="000000"/>
+          <w:sz w:val="20"/>
+          <w:szCs w:val="20"/>
+          <w:highlight w:val="cyan"/>
+        </w:rPr>
+        <w:t>relationship_to_respondent_exp</w:t>
+      </w:r>
+      <w:proofErr w:type="spellEnd"/>
+      <w:r>
+        <w:rPr>
+          <w:color w:val="000000"/>
+          <w:sz w:val="20"/>
+          <w:szCs w:val="20"/>
+          <w:highlight w:val="cyan"/>
+        </w:rPr>
+        <w:t xml:space="preserve"> </w:t>
       </w:r>
       <w:r>
         <w:rPr>
@@ -717,7 +927,27 @@
           <w:szCs w:val="20"/>
           <w:highlight w:val="yellow"/>
         </w:rPr>
-        <w:t xml:space="preserve"> relationship_to_respondent_exp </w:t>
+        <w:t xml:space="preserve"> </w:t>
+      </w:r>
+      <w:proofErr w:type="spellStart"/>
+      <w:r>
+        <w:rPr>
+          <w:color w:val="000000"/>
+          <w:sz w:val="20"/>
+          <w:szCs w:val="20"/>
+          <w:highlight w:val="yellow"/>
+        </w:rPr>
+        <w:t>relationship_to_respondent_exp</w:t>
+      </w:r>
+      <w:proofErr w:type="spellEnd"/>
+      <w:r>
+        <w:rPr>
+          <w:color w:val="000000"/>
+          <w:sz w:val="20"/>
+          <w:szCs w:val="20"/>
+          <w:highlight w:val="yellow"/>
+        </w:rPr>
+        <w:t xml:space="preserve"> </w:t>
       </w:r>
       <w:r>
         <w:rPr>
@@ -814,8 +1044,79 @@
           <w:szCs w:val="20"/>
           <w:highlight w:val="cyan"/>
         </w:rPr>
-        <w:t xml:space="preserve"> not respondent_sexual_assault_conviction and (not petitioner_is_minor or not obscene_material_conviction) and fears_future_sexual_assault</w:t>
-      </w:r>
+        <w:t xml:space="preserve"> not </w:t>
+      </w:r>
+      <w:proofErr w:type="spellStart"/>
+      <w:r>
+        <w:rPr>
+          <w:color w:val="000000"/>
+          <w:sz w:val="20"/>
+          <w:szCs w:val="20"/>
+          <w:highlight w:val="cyan"/>
+        </w:rPr>
+        <w:t>respondent_sexual_assault_conviction</w:t>
+      </w:r>
+      <w:proofErr w:type="spellEnd"/>
+      <w:r>
+        <w:rPr>
+          <w:color w:val="000000"/>
+          <w:sz w:val="20"/>
+          <w:szCs w:val="20"/>
+          <w:highlight w:val="cyan"/>
+        </w:rPr>
+        <w:t xml:space="preserve"> and (not </w:t>
+      </w:r>
+      <w:proofErr w:type="spellStart"/>
+      <w:r>
+        <w:rPr>
+          <w:color w:val="000000"/>
+          <w:sz w:val="20"/>
+          <w:szCs w:val="20"/>
+          <w:highlight w:val="cyan"/>
+        </w:rPr>
+        <w:t>petitioner_is_minor</w:t>
+      </w:r>
+      <w:proofErr w:type="spellEnd"/>
+      <w:r>
+        <w:rPr>
+          <w:color w:val="000000"/>
+          <w:sz w:val="20"/>
+          <w:szCs w:val="20"/>
+          <w:highlight w:val="cyan"/>
+        </w:rPr>
+        <w:t xml:space="preserve"> or not </w:t>
+      </w:r>
+      <w:proofErr w:type="spellStart"/>
+      <w:r>
+        <w:rPr>
+          <w:color w:val="000000"/>
+          <w:sz w:val="20"/>
+          <w:szCs w:val="20"/>
+          <w:highlight w:val="cyan"/>
+        </w:rPr>
+        <w:t>obscene_material_conviction</w:t>
+      </w:r>
+      <w:proofErr w:type="spellEnd"/>
+      <w:r>
+        <w:rPr>
+          <w:color w:val="000000"/>
+          <w:sz w:val="20"/>
+          <w:szCs w:val="20"/>
+          <w:highlight w:val="cyan"/>
+        </w:rPr>
+        <w:t xml:space="preserve">) and </w:t>
+      </w:r>
+      <w:proofErr w:type="spellStart"/>
+      <w:r>
+        <w:rPr>
+          <w:color w:val="000000"/>
+          <w:sz w:val="20"/>
+          <w:szCs w:val="20"/>
+          <w:highlight w:val="cyan"/>
+        </w:rPr>
+        <w:t>fears_future_sexual_assault</w:t>
+      </w:r>
+      <w:proofErr w:type="spellEnd"/>
       <w:r>
         <w:rPr>
           <w:color w:val="000000"/>
@@ -877,7 +1178,23 @@
           <w:sz w:val="20"/>
           <w:szCs w:val="20"/>
         </w:rPr>
-        <w:t>I have reasonable apprehension of sexual assault because of the following: {{</w:t>
+        <w:t>I have</w:t>
+      </w:r>
+      <w:r>
+        <w:rPr>
+          <w:color w:val="000000"/>
+          <w:sz w:val="20"/>
+          <w:szCs w:val="20"/>
+        </w:rPr>
+        <w:t xml:space="preserve"> a</w:t>
+      </w:r>
+      <w:r>
+        <w:rPr>
+          <w:color w:val="000000"/>
+          <w:sz w:val="20"/>
+          <w:szCs w:val="20"/>
+        </w:rPr>
+        <w:t xml:space="preserve"> reasonable apprehension of sexual assault because of the following: {{</w:t>
       </w:r>
       <w:r>
         <w:rPr>
@@ -886,7 +1203,27 @@
           <w:szCs w:val="20"/>
           <w:highlight w:val="yellow"/>
         </w:rPr>
-        <w:t xml:space="preserve"> potential_sexual_assault_exp </w:t>
+        <w:t xml:space="preserve"> </w:t>
+      </w:r>
+      <w:proofErr w:type="spellStart"/>
+      <w:r>
+        <w:rPr>
+          <w:color w:val="000000"/>
+          <w:sz w:val="20"/>
+          <w:szCs w:val="20"/>
+          <w:highlight w:val="yellow"/>
+        </w:rPr>
+        <w:t>potential_sexual_assault_exp</w:t>
+      </w:r>
+      <w:proofErr w:type="spellEnd"/>
+      <w:r>
+        <w:rPr>
+          <w:color w:val="000000"/>
+          <w:sz w:val="20"/>
+          <w:szCs w:val="20"/>
+          <w:highlight w:val="yellow"/>
+        </w:rPr>
+        <w:t xml:space="preserve"> </w:t>
       </w:r>
       <w:r>
         <w:rPr>
@@ -983,8 +1320,99 @@
           <w:szCs w:val="20"/>
           <w:highlight w:val="cyan"/>
         </w:rPr>
-        <w:t>if not respondent_sexual_assault_conviction and not fears_future_sexual_assault and petitioner_is_minor and not obscene_material_conviction and obscene_material_provided</w:t>
-      </w:r>
+        <w:t xml:space="preserve">if not </w:t>
+      </w:r>
+      <w:proofErr w:type="spellStart"/>
+      <w:r>
+        <w:rPr>
+          <w:color w:val="000000"/>
+          <w:sz w:val="20"/>
+          <w:szCs w:val="20"/>
+          <w:highlight w:val="cyan"/>
+        </w:rPr>
+        <w:t>respondent_sexual_assault_conviction</w:t>
+      </w:r>
+      <w:proofErr w:type="spellEnd"/>
+      <w:r>
+        <w:rPr>
+          <w:color w:val="000000"/>
+          <w:sz w:val="20"/>
+          <w:szCs w:val="20"/>
+          <w:highlight w:val="cyan"/>
+        </w:rPr>
+        <w:t xml:space="preserve"> and not </w:t>
+      </w:r>
+      <w:proofErr w:type="spellStart"/>
+      <w:r>
+        <w:rPr>
+          <w:color w:val="000000"/>
+          <w:sz w:val="20"/>
+          <w:szCs w:val="20"/>
+          <w:highlight w:val="cyan"/>
+        </w:rPr>
+        <w:t>fears_future_sexual_assault</w:t>
+      </w:r>
+      <w:proofErr w:type="spellEnd"/>
+      <w:r>
+        <w:rPr>
+          <w:color w:val="000000"/>
+          <w:sz w:val="20"/>
+          <w:szCs w:val="20"/>
+          <w:highlight w:val="cyan"/>
+        </w:rPr>
+        <w:t xml:space="preserve"> and </w:t>
+      </w:r>
+      <w:proofErr w:type="spellStart"/>
+      <w:r>
+        <w:rPr>
+          <w:color w:val="000000"/>
+          <w:sz w:val="20"/>
+          <w:szCs w:val="20"/>
+          <w:highlight w:val="cyan"/>
+        </w:rPr>
+        <w:t>petitioner_is_minor</w:t>
+      </w:r>
+      <w:proofErr w:type="spellEnd"/>
+      <w:r>
+        <w:rPr>
+          <w:color w:val="000000"/>
+          <w:sz w:val="20"/>
+          <w:szCs w:val="20"/>
+          <w:highlight w:val="cyan"/>
+        </w:rPr>
+        <w:t xml:space="preserve"> and not </w:t>
+      </w:r>
+      <w:proofErr w:type="spellStart"/>
+      <w:r>
+        <w:rPr>
+          <w:color w:val="000000"/>
+          <w:sz w:val="20"/>
+          <w:szCs w:val="20"/>
+          <w:highlight w:val="cyan"/>
+        </w:rPr>
+        <w:t>obscene_material_conviction</w:t>
+      </w:r>
+      <w:proofErr w:type="spellEnd"/>
+      <w:r>
+        <w:rPr>
+          <w:color w:val="000000"/>
+          <w:sz w:val="20"/>
+          <w:szCs w:val="20"/>
+          <w:highlight w:val="cyan"/>
+        </w:rPr>
+        <w:t xml:space="preserve"> and </w:t>
+      </w:r>
+      <w:proofErr w:type="spellStart"/>
+      <w:r>
+        <w:rPr>
+          <w:color w:val="000000"/>
+          <w:sz w:val="20"/>
+          <w:szCs w:val="20"/>
+          <w:highlight w:val="cyan"/>
+        </w:rPr>
+        <w:t>obscene_material_provided</w:t>
+      </w:r>
+      <w:proofErr w:type="spellEnd"/>
       <w:r>
         <w:rPr>
           <w:color w:val="000000"/>
@@ -1063,8 +1491,9 @@
           <w:szCs w:val="20"/>
           <w:highlight w:val="yellow"/>
         </w:rPr>
-        <w:t xml:space="preserve"> other_parties[0]</w:t>
-      </w:r>
+        <w:t xml:space="preserve"> </w:t>
+      </w:r>
+      <w:proofErr w:type="spellStart"/>
       <w:r>
         <w:rPr>
           <w:color w:val="000000"/>
@@ -1072,8 +1501,9 @@
           <w:szCs w:val="20"/>
           <w:highlight w:val="yellow"/>
         </w:rPr>
-        <w:t>.name_full()</w:t>
-      </w:r>
+        <w:t>other_parties</w:t>
+      </w:r>
+      <w:proofErr w:type="spellEnd"/>
       <w:r>
         <w:rPr>
           <w:color w:val="000000"/>
@@ -1081,6 +1511,44 @@
           <w:szCs w:val="20"/>
           <w:highlight w:val="yellow"/>
         </w:rPr>
+        <w:t>[0]</w:t>
+      </w:r>
+      <w:r>
+        <w:rPr>
+          <w:color w:val="000000"/>
+          <w:sz w:val="20"/>
+          <w:szCs w:val="20"/>
+          <w:highlight w:val="yellow"/>
+        </w:rPr>
+        <w:t>.</w:t>
+      </w:r>
+      <w:proofErr w:type="spellStart"/>
+      <w:r>
+        <w:rPr>
+          <w:color w:val="000000"/>
+          <w:sz w:val="20"/>
+          <w:szCs w:val="20"/>
+          <w:highlight w:val="yellow"/>
+        </w:rPr>
+        <w:t>name_full</w:t>
+      </w:r>
+      <w:proofErr w:type="spellEnd"/>
+      <w:r>
+        <w:rPr>
+          <w:color w:val="000000"/>
+          <w:sz w:val="20"/>
+          <w:szCs w:val="20"/>
+          <w:highlight w:val="yellow"/>
+        </w:rPr>
+        <w:t>()</w:t>
+      </w:r>
+      <w:r>
+        <w:rPr>
+          <w:color w:val="000000"/>
+          <w:sz w:val="20"/>
+          <w:szCs w:val="20"/>
+          <w:highlight w:val="yellow"/>
+        </w:rPr>
         <w:t xml:space="preserve"> </w:t>
       </w:r>
       <w:r>
@@ -1114,7 +1582,27 @@
           <w:szCs w:val="20"/>
           <w:highlight w:val="yellow"/>
         </w:rPr>
-        <w:t xml:space="preserve"> obscene_material_exp </w:t>
+        <w:t xml:space="preserve"> </w:t>
+      </w:r>
+      <w:proofErr w:type="spellStart"/>
+      <w:r>
+        <w:rPr>
+          <w:color w:val="000000"/>
+          <w:sz w:val="20"/>
+          <w:szCs w:val="20"/>
+          <w:highlight w:val="yellow"/>
+        </w:rPr>
+        <w:t>obscene_material_exp</w:t>
+      </w:r>
+      <w:proofErr w:type="spellEnd"/>
+      <w:r>
+        <w:rPr>
+          <w:color w:val="000000"/>
+          <w:sz w:val="20"/>
+          <w:szCs w:val="20"/>
+          <w:highlight w:val="yellow"/>
+        </w:rPr>
+        <w:t xml:space="preserve"> </w:t>
       </w:r>
       <w:r>
         <w:rPr>
@@ -1202,7 +1690,7 @@
 </file>
 
 <file path=word/endnotes.xml><?xml version="1.0" encoding="utf-8"?>
-<w:endnotes xmlns:wpc="http://schemas.microsoft.com/office/word/2010/wordprocessingCanvas" xmlns:cx="http://schemas.microsoft.com/office/drawing/2014/chartex" xmlns:cx1="http://schemas.microsoft.com/office/drawing/2015/9/8/chartex" xmlns:cx2="http://schemas.microsoft.com/office/drawing/2015/10/21/chartex" xmlns:cx3="http://schemas.microsoft.com/office/drawing/2016/5/9/chartex" xmlns:cx4="http://schemas.microsoft.com/office/drawing/2016/5/10/chartex" xmlns:cx5="http://schemas.microsoft.com/office/drawing/2016/5/11/chartex" xmlns:cx6="http://schemas.microsoft.com/office/drawing/2016/5/12/chartex" xmlns:cx7="http://schemas.microsoft.com/office/drawing/2016/5/13/chartex" xmlns:cx8="http://schemas.microsoft.com/office/drawing/2016/5/14/chartex" xmlns:mc="http://schemas.openxmlformats.org/markup-compatibility/2006" xmlns:aink="http://schemas.microsoft.com/office/drawing/2016/ink" xmlns:am3d="http://schemas.microsoft.com/office/drawing/2017/model3d" xmlns:o="urn:schemas-microsoft-com:office:office" xmlns:oel="http://schemas.microsoft.com/office/2019/extlst" xmlns:r="http://schemas.openxmlformats.org/officeDocument/2006/relationships" xmlns:m="http://schemas.openxmlformats.org/officeDocument/2006/math" xmlns:v="urn:schemas-microsoft-com:vml" xmlns:wp14="http://schemas.microsoft.com/office/word/2010/wordprocessingDrawing" xmlns:wp="http://schemas.openxmlformats.org/drawingml/2006/wordprocessingDrawing" xmlns:w10="urn:schemas-microsoft-com:office:word" xmlns:w="http://schemas.openxmlformats.org/wordprocessingml/2006/main" xmlns:w14="http://schemas.microsoft.com/office/word/2010/wordml" xmlns:w15="http://schemas.microsoft.com/office/word/2012/wordml" xmlns:w16cex="http://schemas.microsoft.com/office/word/2018/wordml/cex" xmlns:w16cid="http://schemas.microsoft.com/office/word/2016/wordml/cid" xmlns:w16="http://schemas.microsoft.com/office/word/2018/wordml" xmlns:w16du="http://schemas.microsoft.com/office/word/2023/wordml/word16du" xmlns:w16sdtdh="http://schemas.microsoft.com/office/word/2020/wordml/sdtdatahash" xmlns:w16se="http://schemas.microsoft.com/office/word/2015/wordml/symex" xmlns:wpg="http://schemas.microsoft.com/office/word/2010/wordprocessingGroup" xmlns:wpi="http://schemas.microsoft.com/office/word/2010/wordprocessingInk" xmlns:wne="http://schemas.microsoft.com/office/word/2006/wordml" xmlns:wps="http://schemas.microsoft.com/office/word/2010/wordprocessingShape" mc:Ignorable="w14 w15 w16se w16cid w16 w16cex w16sdtdh w16du wp14">
+<w:endnotes xmlns:wpc="http://schemas.microsoft.com/office/word/2010/wordprocessingCanvas" xmlns:cx="http://schemas.microsoft.com/office/drawing/2014/chartex" xmlns:cx1="http://schemas.microsoft.com/office/drawing/2015/9/8/chartex" xmlns:cx2="http://schemas.microsoft.com/office/drawing/2015/10/21/chartex" xmlns:cx3="http://schemas.microsoft.com/office/drawing/2016/5/9/chartex" xmlns:cx4="http://schemas.microsoft.com/office/drawing/2016/5/10/chartex" xmlns:cx5="http://schemas.microsoft.com/office/drawing/2016/5/11/chartex" xmlns:cx6="http://schemas.microsoft.com/office/drawing/2016/5/12/chartex" xmlns:cx7="http://schemas.microsoft.com/office/drawing/2016/5/13/chartex" xmlns:cx8="http://schemas.microsoft.com/office/drawing/2016/5/14/chartex" xmlns:mc="http://schemas.openxmlformats.org/markup-compatibility/2006" xmlns:aink="http://schemas.microsoft.com/office/drawing/2016/ink" xmlns:am3d="http://schemas.microsoft.com/office/drawing/2017/model3d" xmlns:o="urn:schemas-microsoft-com:office:office" xmlns:oel="http://schemas.microsoft.com/office/2019/extlst" xmlns:r="http://schemas.openxmlformats.org/officeDocument/2006/relationships" xmlns:m="http://schemas.openxmlformats.org/officeDocument/2006/math" xmlns:v="urn:schemas-microsoft-com:vml" xmlns:wp14="http://schemas.microsoft.com/office/word/2010/wordprocessingDrawing" xmlns:wp="http://schemas.openxmlformats.org/drawingml/2006/wordprocessingDrawing" xmlns:w10="urn:schemas-microsoft-com:office:word" xmlns:w="http://schemas.openxmlformats.org/wordprocessingml/2006/main" xmlns:w14="http://schemas.microsoft.com/office/word/2010/wordml" xmlns:w15="http://schemas.microsoft.com/office/word/2012/wordml" xmlns:w16cex="http://schemas.microsoft.com/office/word/2018/wordml/cex" xmlns:w16cid="http://schemas.microsoft.com/office/word/2016/wordml/cid" xmlns:w16="http://schemas.microsoft.com/office/word/2018/wordml" xmlns:w16du="http://schemas.microsoft.com/office/word/2023/wordml/word16du" xmlns:w16sdtdh="http://schemas.microsoft.com/office/word/2020/wordml/sdtdatahash" xmlns:w16sdtfl="http://schemas.microsoft.com/office/word/2024/wordml/sdtformatlock" xmlns:w16se="http://schemas.microsoft.com/office/word/2015/wordml/symex" xmlns:wpg="http://schemas.microsoft.com/office/word/2010/wordprocessingGroup" xmlns:wpi="http://schemas.microsoft.com/office/word/2010/wordprocessingInk" xmlns:wne="http://schemas.microsoft.com/office/word/2006/wordml" xmlns:wps="http://schemas.microsoft.com/office/word/2010/wordprocessingShape" mc:Ignorable="w14 w15 w16se w16cid w16 w16cex w16sdtdh w16sdtfl w16du wp14">
   <w:endnote w:type="separator" w:id="-1">
     <w:p>
       <w:pPr>
@@ -1227,7 +1715,7 @@
 </file>
 
 <file path=word/footer1.xml><?xml version="1.0" encoding="utf-8"?>
-<w:ftr xmlns:wpc="http://schemas.microsoft.com/office/word/2010/wordprocessingCanvas" xmlns:cx="http://schemas.microsoft.com/office/drawing/2014/chartex" xmlns:cx1="http://schemas.microsoft.com/office/drawing/2015/9/8/chartex" xmlns:cx2="http://schemas.microsoft.com/office/drawing/2015/10/21/chartex" xmlns:cx3="http://schemas.microsoft.com/office/drawing/2016/5/9/chartex" xmlns:cx4="http://schemas.microsoft.com/office/drawing/2016/5/10/chartex" xmlns:cx5="http://schemas.microsoft.com/office/drawing/2016/5/11/chartex" xmlns:cx6="http://schemas.microsoft.com/office/drawing/2016/5/12/chartex" xmlns:cx7="http://schemas.microsoft.com/office/drawing/2016/5/13/chartex" xmlns:cx8="http://schemas.microsoft.com/office/drawing/2016/5/14/chartex" xmlns:mc="http://schemas.openxmlformats.org/markup-compatibility/2006" xmlns:aink="http://schemas.microsoft.com/office/drawing/2016/ink" xmlns:am3d="http://schemas.microsoft.com/office/drawing/2017/model3d" xmlns:o="urn:schemas-microsoft-com:office:office" xmlns:oel="http://schemas.microsoft.com/office/2019/extlst" xmlns:r="http://schemas.openxmlformats.org/officeDocument/2006/relationships" xmlns:m="http://schemas.openxmlformats.org/officeDocument/2006/math" xmlns:v="urn:schemas-microsoft-com:vml" xmlns:wp14="http://schemas.microsoft.com/office/word/2010/wordprocessingDrawing" xmlns:wp="http://schemas.openxmlformats.org/drawingml/2006/wordprocessingDrawing" xmlns:w10="urn:schemas-microsoft-com:office:word" xmlns:w="http://schemas.openxmlformats.org/wordprocessingml/2006/main" xmlns:w14="http://schemas.microsoft.com/office/word/2010/wordml" xmlns:w15="http://schemas.microsoft.com/office/word/2012/wordml" xmlns:w16cex="http://schemas.microsoft.com/office/word/2018/wordml/cex" xmlns:w16cid="http://schemas.microsoft.com/office/word/2016/wordml/cid" xmlns:w16="http://schemas.microsoft.com/office/word/2018/wordml" xmlns:w16du="http://schemas.microsoft.com/office/word/2023/wordml/word16du" xmlns:w16sdtdh="http://schemas.microsoft.com/office/word/2020/wordml/sdtdatahash" xmlns:w16se="http://schemas.microsoft.com/office/word/2015/wordml/symex" xmlns:wpg="http://schemas.microsoft.com/office/word/2010/wordprocessingGroup" xmlns:wpi="http://schemas.microsoft.com/office/word/2010/wordprocessingInk" xmlns:wne="http://schemas.microsoft.com/office/word/2006/wordml" xmlns:wps="http://schemas.microsoft.com/office/word/2010/wordprocessingShape" mc:Ignorable="w14 w15 w16se w16cid w16 w16cex w16sdtdh w16du wp14">
+<w:ftr xmlns:wpc="http://schemas.microsoft.com/office/word/2010/wordprocessingCanvas" xmlns:cx="http://schemas.microsoft.com/office/drawing/2014/chartex" xmlns:cx1="http://schemas.microsoft.com/office/drawing/2015/9/8/chartex" xmlns:cx2="http://schemas.microsoft.com/office/drawing/2015/10/21/chartex" xmlns:cx3="http://schemas.microsoft.com/office/drawing/2016/5/9/chartex" xmlns:cx4="http://schemas.microsoft.com/office/drawing/2016/5/10/chartex" xmlns:cx5="http://schemas.microsoft.com/office/drawing/2016/5/11/chartex" xmlns:cx6="http://schemas.microsoft.com/office/drawing/2016/5/12/chartex" xmlns:cx7="http://schemas.microsoft.com/office/drawing/2016/5/13/chartex" xmlns:cx8="http://schemas.microsoft.com/office/drawing/2016/5/14/chartex" xmlns:mc="http://schemas.openxmlformats.org/markup-compatibility/2006" xmlns:aink="http://schemas.microsoft.com/office/drawing/2016/ink" xmlns:am3d="http://schemas.microsoft.com/office/drawing/2017/model3d" xmlns:o="urn:schemas-microsoft-com:office:office" xmlns:oel="http://schemas.microsoft.com/office/2019/extlst" xmlns:r="http://schemas.openxmlformats.org/officeDocument/2006/relationships" xmlns:m="http://schemas.openxmlformats.org/officeDocument/2006/math" xmlns:v="urn:schemas-microsoft-com:vml" xmlns:wp14="http://schemas.microsoft.com/office/word/2010/wordprocessingDrawing" xmlns:wp="http://schemas.openxmlformats.org/drawingml/2006/wordprocessingDrawing" xmlns:w10="urn:schemas-microsoft-com:office:word" xmlns:w="http://schemas.openxmlformats.org/wordprocessingml/2006/main" xmlns:w14="http://schemas.microsoft.com/office/word/2010/wordml" xmlns:w15="http://schemas.microsoft.com/office/word/2012/wordml" xmlns:w16cex="http://schemas.microsoft.com/office/word/2018/wordml/cex" xmlns:w16cid="http://schemas.microsoft.com/office/word/2016/wordml/cid" xmlns:w16="http://schemas.microsoft.com/office/word/2018/wordml" xmlns:w16du="http://schemas.microsoft.com/office/word/2023/wordml/word16du" xmlns:w16sdtdh="http://schemas.microsoft.com/office/word/2020/wordml/sdtdatahash" xmlns:w16sdtfl="http://schemas.microsoft.com/office/word/2024/wordml/sdtformatlock" xmlns:w16se="http://schemas.microsoft.com/office/word/2015/wordml/symex" xmlns:wpg="http://schemas.microsoft.com/office/word/2010/wordprocessingGroup" xmlns:wpi="http://schemas.microsoft.com/office/word/2010/wordprocessingInk" xmlns:wne="http://schemas.microsoft.com/office/word/2006/wordml" xmlns:wps="http://schemas.microsoft.com/office/word/2010/wordprocessingShape" mc:Ignorable="w14 w15 w16se w16cid w16 w16cex w16sdtdh w16sdtfl w16du wp14">
   <w:p>
     <w:pPr>
       <w:pStyle w:val="Footer"/>
@@ -1315,7 +1803,7 @@
 </file>
 
 <file path=word/footnotes.xml><?xml version="1.0" encoding="utf-8"?>
-<w:footnotes xmlns:wpc="http://schemas.microsoft.com/office/word/2010/wordprocessingCanvas" xmlns:cx="http://schemas.microsoft.com/office/drawing/2014/chartex" xmlns:cx1="http://schemas.microsoft.com/office/drawing/2015/9/8/chartex" xmlns:cx2="http://schemas.microsoft.com/office/drawing/2015/10/21/chartex" xmlns:cx3="http://schemas.microsoft.com/office/drawing/2016/5/9/chartex" xmlns:cx4="http://schemas.microsoft.com/office/drawing/2016/5/10/chartex" xmlns:cx5="http://schemas.microsoft.com/office/drawing/2016/5/11/chartex" xmlns:cx6="http://schemas.microsoft.com/office/drawing/2016/5/12/chartex" xmlns:cx7="http://schemas.microsoft.com/office/drawing/2016/5/13/chartex" xmlns:cx8="http://schemas.microsoft.com/office/drawing/2016/5/14/chartex" xmlns:mc="http://schemas.openxmlformats.org/markup-compatibility/2006" xmlns:aink="http://schemas.microsoft.com/office/drawing/2016/ink" xmlns:am3d="http://schemas.microsoft.com/office/drawing/2017/model3d" xmlns:o="urn:schemas-microsoft-com:office:office" xmlns:oel="http://schemas.microsoft.com/office/2019/extlst" xmlns:r="http://schemas.openxmlformats.org/officeDocument/2006/relationships" xmlns:m="http://schemas.openxmlformats.org/officeDocument/2006/math" xmlns:v="urn:schemas-microsoft-com:vml" xmlns:wp14="http://schemas.microsoft.com/office/word/2010/wordprocessingDrawing" xmlns:wp="http://schemas.openxmlformats.org/drawingml/2006/wordprocessingDrawing" xmlns:w10="urn:schemas-microsoft-com:office:word" xmlns:w="http://schemas.openxmlformats.org/wordprocessingml/2006/main" xmlns:w14="http://schemas.microsoft.com/office/word/2010/wordml" xmlns:w15="http://schemas.microsoft.com/office/word/2012/wordml" xmlns:w16cex="http://schemas.microsoft.com/office/word/2018/wordml/cex" xmlns:w16cid="http://schemas.microsoft.com/office/word/2016/wordml/cid" xmlns:w16="http://schemas.microsoft.com/office/word/2018/wordml" xmlns:w16du="http://schemas.microsoft.com/office/word/2023/wordml/word16du" xmlns:w16sdtdh="http://schemas.microsoft.com/office/word/2020/wordml/sdtdatahash" xmlns:w16se="http://schemas.microsoft.com/office/word/2015/wordml/symex" xmlns:wpg="http://schemas.microsoft.com/office/word/2010/wordprocessingGroup" xmlns:wpi="http://schemas.microsoft.com/office/word/2010/wordprocessingInk" xmlns:wne="http://schemas.microsoft.com/office/word/2006/wordml" xmlns:wps="http://schemas.microsoft.com/office/word/2010/wordprocessingShape" mc:Ignorable="w14 w15 w16se w16cid w16 w16cex w16sdtdh w16du wp14">
+<w:footnotes xmlns:wpc="http://schemas.microsoft.com/office/word/2010/wordprocessingCanvas" xmlns:cx="http://schemas.microsoft.com/office/drawing/2014/chartex" xmlns:cx1="http://schemas.microsoft.com/office/drawing/2015/9/8/chartex" xmlns:cx2="http://schemas.microsoft.com/office/drawing/2015/10/21/chartex" xmlns:cx3="http://schemas.microsoft.com/office/drawing/2016/5/9/chartex" xmlns:cx4="http://schemas.microsoft.com/office/drawing/2016/5/10/chartex" xmlns:cx5="http://schemas.microsoft.com/office/drawing/2016/5/11/chartex" xmlns:cx6="http://schemas.microsoft.com/office/drawing/2016/5/12/chartex" xmlns:cx7="http://schemas.microsoft.com/office/drawing/2016/5/13/chartex" xmlns:cx8="http://schemas.microsoft.com/office/drawing/2016/5/14/chartex" xmlns:mc="http://schemas.openxmlformats.org/markup-compatibility/2006" xmlns:aink="http://schemas.microsoft.com/office/drawing/2016/ink" xmlns:am3d="http://schemas.microsoft.com/office/drawing/2017/model3d" xmlns:o="urn:schemas-microsoft-com:office:office" xmlns:oel="http://schemas.microsoft.com/office/2019/extlst" xmlns:r="http://schemas.openxmlformats.org/officeDocument/2006/relationships" xmlns:m="http://schemas.openxmlformats.org/officeDocument/2006/math" xmlns:v="urn:schemas-microsoft-com:vml" xmlns:wp14="http://schemas.microsoft.com/office/word/2010/wordprocessingDrawing" xmlns:wp="http://schemas.openxmlformats.org/drawingml/2006/wordprocessingDrawing" xmlns:w10="urn:schemas-microsoft-com:office:word" xmlns:w="http://schemas.openxmlformats.org/wordprocessingml/2006/main" xmlns:w14="http://schemas.microsoft.com/office/word/2010/wordml" xmlns:w15="http://schemas.microsoft.com/office/word/2012/wordml" xmlns:w16cex="http://schemas.microsoft.com/office/word/2018/wordml/cex" xmlns:w16cid="http://schemas.microsoft.com/office/word/2016/wordml/cid" xmlns:w16="http://schemas.microsoft.com/office/word/2018/wordml" xmlns:w16du="http://schemas.microsoft.com/office/word/2023/wordml/word16du" xmlns:w16sdtdh="http://schemas.microsoft.com/office/word/2020/wordml/sdtdatahash" xmlns:w16sdtfl="http://schemas.microsoft.com/office/word/2024/wordml/sdtformatlock" xmlns:w16se="http://schemas.microsoft.com/office/word/2015/wordml/symex" xmlns:wpg="http://schemas.microsoft.com/office/word/2010/wordprocessingGroup" xmlns:wpi="http://schemas.microsoft.com/office/word/2010/wordprocessingInk" xmlns:wne="http://schemas.microsoft.com/office/word/2006/wordml" xmlns:wps="http://schemas.microsoft.com/office/word/2010/wordprocessingShape" mc:Ignorable="w14 w15 w16se w16cid w16 w16cex w16sdtdh w16sdtfl w16du wp14">
   <w:footnote w:type="separator" w:id="-1">
     <w:p>
       <w:pPr>
@@ -1340,7 +1828,7 @@
 </file>
 
 <file path=word/styles.xml><?xml version="1.0" encoding="utf-8"?>
-<w:styles xmlns:mc="http://schemas.openxmlformats.org/markup-compatibility/2006" xmlns:r="http://schemas.openxmlformats.org/officeDocument/2006/relationships" xmlns:w="http://schemas.openxmlformats.org/wordprocessingml/2006/main" xmlns:w14="http://schemas.microsoft.com/office/word/2010/wordml" xmlns:w15="http://schemas.microsoft.com/office/word/2012/wordml" xmlns:w16cex="http://schemas.microsoft.com/office/word/2018/wordml/cex" xmlns:w16cid="http://schemas.microsoft.com/office/word/2016/wordml/cid" xmlns:w16="http://schemas.microsoft.com/office/word/2018/wordml" xmlns:w16du="http://schemas.microsoft.com/office/word/2023/wordml/word16du" xmlns:w16sdtdh="http://schemas.microsoft.com/office/word/2020/wordml/sdtdatahash" xmlns:w16se="http://schemas.microsoft.com/office/word/2015/wordml/symex" mc:Ignorable="w14 w15 w16se w16cid w16 w16cex w16sdtdh w16du">
+<w:styles xmlns:mc="http://schemas.openxmlformats.org/markup-compatibility/2006" xmlns:r="http://schemas.openxmlformats.org/officeDocument/2006/relationships" xmlns:w="http://schemas.openxmlformats.org/wordprocessingml/2006/main" xmlns:w14="http://schemas.microsoft.com/office/word/2010/wordml" xmlns:w15="http://schemas.microsoft.com/office/word/2012/wordml" xmlns:w16cex="http://schemas.microsoft.com/office/word/2018/wordml/cex" xmlns:w16cid="http://schemas.microsoft.com/office/word/2016/wordml/cid" xmlns:w16="http://schemas.microsoft.com/office/word/2018/wordml" xmlns:w16du="http://schemas.microsoft.com/office/word/2023/wordml/word16du" xmlns:w16sdtdh="http://schemas.microsoft.com/office/word/2020/wordml/sdtdatahash" xmlns:w16sdtfl="http://schemas.microsoft.com/office/word/2024/wordml/sdtformatlock" xmlns:w16se="http://schemas.microsoft.com/office/word/2015/wordml/symex" mc:Ignorable="w14 w15 w16se w16cid w16 w16cex w16sdtdh w16sdtfl w16du">
   <w:docDefaults>
     <w:rPrDefault>
       <w:rPr>

</xml_diff>